<commit_message>
add columns to Pengiriman
</commit_message>
<xml_diff>
--- a/public/assets/nota.docx
+++ b/public/assets/nota.docx
@@ -54,10 +54,10 @@
         <w:gridCol w:w="266"/>
         <w:gridCol w:w="869"/>
         <w:gridCol w:w="689"/>
-        <w:gridCol w:w="495"/>
-        <w:gridCol w:w="1043"/>
-        <w:gridCol w:w="1005"/>
-        <w:gridCol w:w="565"/>
+        <w:gridCol w:w="497"/>
+        <w:gridCol w:w="1041"/>
+        <w:gridCol w:w="1007"/>
+        <w:gridCol w:w="563"/>
       </w:tblGrid>
       <w:tr>
         <w:trPr/>
@@ -75,7 +75,8 @@
           <w:p>
             <w:pPr>
               <w:pStyle w:val="Normal"/>
-              <w:widowControl/>
+              <w:widowControl w:val="false"/>
+              <w:suppressAutoHyphens w:val="true"/>
               <w:spacing w:lineRule="auto" w:line="240" w:before="100" w:after="0"/>
               <w:jc w:val="left"/>
               <w:rPr>
@@ -115,7 +116,8 @@
           <w:p>
             <w:pPr>
               <w:pStyle w:val="Normal"/>
-              <w:widowControl/>
+              <w:widowControl w:val="false"/>
+              <w:suppressAutoHyphens w:val="true"/>
               <w:spacing w:lineRule="auto" w:line="240" w:before="100" w:after="0"/>
               <w:jc w:val="left"/>
               <w:rPr>
@@ -155,7 +157,8 @@
           <w:p>
             <w:pPr>
               <w:pStyle w:val="Normal"/>
-              <w:widowControl/>
+              <w:widowControl w:val="false"/>
+              <w:suppressAutoHyphens w:val="true"/>
               <w:spacing w:lineRule="auto" w:line="240" w:before="100" w:after="0"/>
               <w:jc w:val="left"/>
               <w:rPr>
@@ -195,54 +198,30 @@
           <w:p>
             <w:pPr>
               <w:pStyle w:val="Normal"/>
-              <w:widowControl/>
-              <w:spacing w:lineRule="auto" w:line="240" w:before="100" w:after="0"/>
-              <w:jc w:val="left"/>
-              <w:rPr>
-                <w:rFonts w:ascii="Times New Roman" w:hAnsi="Times New Roman" w:cs="Times New Roman"/>
-                <w:b/>
-                <w:b/>
-                <w:bCs/>
-                <w:sz w:val="14"/>
-                <w:szCs w:val="14"/>
-              </w:rPr>
-            </w:pPr>
-            <w:r>
-              <w:rPr>
-                <w:rFonts w:eastAsia="Calibri" w:cs="Times New Roman" w:ascii="Times New Roman" w:hAnsi="Times New Roman"/>
-                <w:b/>
-                <w:bCs/>
-                <w:kern w:val="2"/>
-                <w:sz w:val="14"/>
-                <w:szCs w:val="14"/>
-                <w:lang w:val="en-ID" w:eastAsia="en-US" w:bidi="ar-SA"/>
-              </w:rPr>
-              <w:t>: (</w:t>
-            </w:r>
-            <w:r>
-              <w:rPr>
-                <w:rFonts w:eastAsia="Calibri" w:cs="Times New Roman" w:ascii="Times New Roman" w:hAnsi="Times New Roman"/>
-                <w:b/>
-                <w:bCs/>
-                <w:kern w:val="2"/>
-                <w:sz w:val="14"/>
-                <w:szCs w:val="14"/>
-                <w:shd w:fill="FFFF00" w:val="clear"/>
-                <w:lang w:val="en-ID" w:eastAsia="en-US" w:bidi="ar-SA"/>
-              </w:rPr>
-              <w:t>ditambahkan</w:t>
-            </w:r>
-            <w:r>
-              <w:rPr>
-                <w:rFonts w:eastAsia="Calibri" w:cs="Times New Roman" w:ascii="Times New Roman" w:hAnsi="Times New Roman"/>
-                <w:b/>
-                <w:bCs/>
-                <w:kern w:val="2"/>
-                <w:sz w:val="14"/>
-                <w:szCs w:val="14"/>
-                <w:lang w:val="en-ID" w:eastAsia="en-US" w:bidi="ar-SA"/>
-              </w:rPr>
-              <w:t>)</w:t>
+              <w:widowControl w:val="false"/>
+              <w:suppressAutoHyphens w:val="true"/>
+              <w:spacing w:lineRule="auto" w:line="240" w:before="100" w:after="0"/>
+              <w:jc w:val="left"/>
+              <w:rPr>
+                <w:rFonts w:ascii="Times New Roman" w:hAnsi="Times New Roman" w:cs="Times New Roman"/>
+                <w:b/>
+                <w:b/>
+                <w:bCs/>
+                <w:sz w:val="14"/>
+                <w:szCs w:val="14"/>
+              </w:rPr>
+            </w:pPr>
+            <w:r>
+              <w:rPr>
+                <w:rFonts w:eastAsia="Calibri" w:cs="Times New Roman" w:ascii="Times New Roman" w:hAnsi="Times New Roman"/>
+                <w:b/>
+                <w:bCs/>
+                <w:kern w:val="2"/>
+                <w:sz w:val="14"/>
+                <w:szCs w:val="14"/>
+                <w:lang w:val="en-ID" w:eastAsia="en-US" w:bidi="ar-SA"/>
+              </w:rPr>
+              <w:t>: ${dry_automatic}</w:t>
             </w:r>
           </w:p>
         </w:tc>
@@ -263,7 +242,8 @@
           <w:p>
             <w:pPr>
               <w:pStyle w:val="Normal"/>
-              <w:widowControl/>
+              <w:widowControl w:val="false"/>
+              <w:suppressAutoHyphens w:val="true"/>
               <w:spacing w:lineRule="auto" w:line="240" w:before="100" w:after="0"/>
               <w:jc w:val="left"/>
               <w:rPr>
@@ -303,54 +283,30 @@
           <w:p>
             <w:pPr>
               <w:pStyle w:val="Normal"/>
-              <w:widowControl/>
-              <w:spacing w:lineRule="auto" w:line="240" w:before="100" w:after="0"/>
-              <w:jc w:val="left"/>
-              <w:rPr>
-                <w:rFonts w:ascii="Times New Roman" w:hAnsi="Times New Roman" w:cs="Times New Roman"/>
-                <w:b/>
-                <w:b/>
-                <w:bCs/>
-                <w:sz w:val="14"/>
-                <w:szCs w:val="14"/>
-              </w:rPr>
-            </w:pPr>
-            <w:r>
-              <w:rPr>
-                <w:rFonts w:eastAsia="Calibri" w:cs="Times New Roman" w:ascii="Times New Roman" w:hAnsi="Times New Roman"/>
-                <w:b/>
-                <w:bCs/>
-                <w:kern w:val="2"/>
-                <w:sz w:val="14"/>
-                <w:szCs w:val="14"/>
-                <w:lang w:val="en-ID" w:eastAsia="en-US" w:bidi="ar-SA"/>
-              </w:rPr>
-              <w:t>: (</w:t>
-            </w:r>
-            <w:r>
-              <w:rPr>
-                <w:rFonts w:eastAsia="Calibri" w:cs="Times New Roman" w:ascii="Times New Roman" w:hAnsi="Times New Roman"/>
-                <w:b/>
-                <w:bCs/>
-                <w:kern w:val="2"/>
-                <w:sz w:val="14"/>
-                <w:szCs w:val="14"/>
-                <w:shd w:fill="FFFF00" w:val="clear"/>
-                <w:lang w:val="en-ID" w:eastAsia="en-US" w:bidi="ar-SA"/>
-              </w:rPr>
-              <w:t>ditambahkan</w:t>
-            </w:r>
-            <w:r>
-              <w:rPr>
-                <w:rFonts w:eastAsia="Calibri" w:cs="Times New Roman" w:ascii="Times New Roman" w:hAnsi="Times New Roman"/>
-                <w:b/>
-                <w:bCs/>
-                <w:kern w:val="2"/>
-                <w:sz w:val="14"/>
-                <w:szCs w:val="14"/>
-                <w:lang w:val="en-ID" w:eastAsia="en-US" w:bidi="ar-SA"/>
-              </w:rPr>
-              <w:t>)</w:t>
+              <w:widowControl w:val="false"/>
+              <w:suppressAutoHyphens w:val="true"/>
+              <w:spacing w:lineRule="auto" w:line="240" w:before="100" w:after="0"/>
+              <w:jc w:val="left"/>
+              <w:rPr>
+                <w:rFonts w:ascii="Times New Roman" w:hAnsi="Times New Roman" w:cs="Times New Roman"/>
+                <w:b/>
+                <w:b/>
+                <w:bCs/>
+                <w:sz w:val="14"/>
+                <w:szCs w:val="14"/>
+              </w:rPr>
+            </w:pPr>
+            <w:r>
+              <w:rPr>
+                <w:rFonts w:eastAsia="Calibri" w:cs="Times New Roman" w:ascii="Times New Roman" w:hAnsi="Times New Roman"/>
+                <w:b/>
+                <w:bCs/>
+                <w:kern w:val="2"/>
+                <w:sz w:val="14"/>
+                <w:szCs w:val="14"/>
+                <w:lang w:val="en-ID" w:eastAsia="en-US" w:bidi="ar-SA"/>
+              </w:rPr>
+              <w:t>: ${untuk_pengecoran}</w:t>
             </w:r>
           </w:p>
         </w:tc>
@@ -368,7 +324,8 @@
           <w:p>
             <w:pPr>
               <w:pStyle w:val="Normal"/>
-              <w:widowControl/>
+              <w:widowControl w:val="false"/>
+              <w:suppressAutoHyphens w:val="true"/>
               <w:spacing w:lineRule="auto" w:line="240" w:before="100" w:after="0"/>
               <w:jc w:val="left"/>
               <w:rPr>
@@ -408,54 +365,42 @@
           <w:p>
             <w:pPr>
               <w:pStyle w:val="Normal"/>
-              <w:widowControl/>
-              <w:spacing w:lineRule="auto" w:line="240" w:before="100" w:after="0"/>
-              <w:jc w:val="left"/>
-              <w:rPr>
-                <w:rFonts w:ascii="Times New Roman" w:hAnsi="Times New Roman" w:cs="Times New Roman"/>
-                <w:b/>
-                <w:b/>
-                <w:bCs/>
-                <w:sz w:val="14"/>
-                <w:szCs w:val="14"/>
-              </w:rPr>
-            </w:pPr>
-            <w:r>
-              <w:rPr>
-                <w:rFonts w:eastAsia="Calibri" w:cs="Times New Roman" w:ascii="Times New Roman" w:hAnsi="Times New Roman"/>
-                <w:b/>
-                <w:bCs/>
-                <w:kern w:val="2"/>
-                <w:sz w:val="14"/>
-                <w:szCs w:val="14"/>
-                <w:lang w:val="en-ID" w:eastAsia="en-US" w:bidi="ar-SA"/>
-              </w:rPr>
-              <w:t>: (</w:t>
-            </w:r>
-            <w:r>
-              <w:rPr>
-                <w:rFonts w:eastAsia="Calibri" w:cs="Times New Roman" w:ascii="Times New Roman" w:hAnsi="Times New Roman"/>
-                <w:b/>
-                <w:bCs/>
-                <w:kern w:val="2"/>
-                <w:sz w:val="14"/>
-                <w:szCs w:val="14"/>
-                <w:shd w:fill="FFFF00" w:val="clear"/>
-                <w:lang w:val="en-ID" w:eastAsia="en-US" w:bidi="ar-SA"/>
-              </w:rPr>
-              <w:t>nomer rit ganti hari</w:t>
-            </w:r>
-            <w:r>
-              <w:rPr>
-                <w:rFonts w:eastAsia="Calibri" w:cs="Times New Roman" w:ascii="Times New Roman" w:hAnsi="Times New Roman"/>
-                <w:b/>
-                <w:bCs/>
-                <w:kern w:val="2"/>
-                <w:sz w:val="14"/>
-                <w:szCs w:val="14"/>
-                <w:lang w:val="en-ID" w:eastAsia="en-US" w:bidi="ar-SA"/>
-              </w:rPr>
-              <w:t>)</w:t>
+              <w:widowControl w:val="false"/>
+              <w:suppressAutoHyphens w:val="true"/>
+              <w:spacing w:lineRule="auto" w:line="240" w:before="100" w:after="0"/>
+              <w:jc w:val="left"/>
+              <w:rPr>
+                <w:rFonts w:ascii="Times New Roman" w:hAnsi="Times New Roman" w:cs="Times New Roman"/>
+                <w:b/>
+                <w:b/>
+                <w:bCs/>
+                <w:sz w:val="14"/>
+                <w:szCs w:val="14"/>
+              </w:rPr>
+            </w:pPr>
+            <w:r>
+              <w:rPr>
+                <w:rFonts w:eastAsia="Calibri" w:cs="Times New Roman" w:ascii="Times New Roman" w:hAnsi="Times New Roman"/>
+                <w:b/>
+                <w:bCs/>
+                <w:kern w:val="2"/>
+                <w:sz w:val="14"/>
+                <w:szCs w:val="14"/>
+                <w:lang w:val="en-ID" w:eastAsia="en-US" w:bidi="ar-SA"/>
+              </w:rPr>
+              <w:t xml:space="preserve">: </w:t>
+            </w:r>
+            <w:r>
+              <w:rPr>
+                <w:rFonts w:eastAsia="Calibri" w:cs="Times New Roman" w:ascii="Times New Roman" w:hAnsi="Times New Roman"/>
+                <w:b/>
+                <w:bCs/>
+                <w:kern w:val="2"/>
+                <w:sz w:val="14"/>
+                <w:szCs w:val="14"/>
+                <w:lang w:val="en-ID" w:eastAsia="ja-JP" w:bidi="ar-SA"/>
+              </w:rPr>
+              <w:t>${rit}</w:t>
             </w:r>
           </w:p>
         </w:tc>
@@ -476,7 +421,8 @@
           <w:p>
             <w:pPr>
               <w:pStyle w:val="Normal"/>
-              <w:widowControl/>
+              <w:widowControl w:val="false"/>
+              <w:suppressAutoHyphens w:val="true"/>
               <w:spacing w:lineRule="auto" w:line="240" w:before="100" w:after="0"/>
               <w:jc w:val="left"/>
               <w:rPr>
@@ -516,54 +462,30 @@
           <w:p>
             <w:pPr>
               <w:pStyle w:val="Normal"/>
-              <w:widowControl/>
-              <w:spacing w:lineRule="auto" w:line="240" w:before="100" w:after="0"/>
-              <w:jc w:val="left"/>
-              <w:rPr>
-                <w:rFonts w:ascii="Times New Roman" w:hAnsi="Times New Roman" w:cs="Times New Roman"/>
-                <w:b/>
-                <w:b/>
-                <w:bCs/>
-                <w:sz w:val="14"/>
-                <w:szCs w:val="14"/>
-              </w:rPr>
-            </w:pPr>
-            <w:r>
-              <w:rPr>
-                <w:rFonts w:eastAsia="Calibri" w:cs="Times New Roman" w:ascii="Times New Roman" w:hAnsi="Times New Roman"/>
-                <w:b/>
-                <w:bCs/>
-                <w:kern w:val="2"/>
-                <w:sz w:val="14"/>
-                <w:szCs w:val="14"/>
-                <w:lang w:val="en-ID" w:eastAsia="en-US" w:bidi="ar-SA"/>
-              </w:rPr>
-              <w:t>: (</w:t>
-            </w:r>
-            <w:r>
-              <w:rPr>
-                <w:rFonts w:eastAsia="Calibri" w:cs="Times New Roman" w:ascii="Times New Roman" w:hAnsi="Times New Roman"/>
-                <w:b/>
-                <w:bCs/>
-                <w:kern w:val="2"/>
-                <w:sz w:val="14"/>
-                <w:szCs w:val="14"/>
-                <w:shd w:fill="FFFF00" w:val="clear"/>
-                <w:lang w:val="en-ID" w:eastAsia="en-US" w:bidi="ar-SA"/>
-              </w:rPr>
-              <w:t>ditambahkan</w:t>
-            </w:r>
-            <w:r>
-              <w:rPr>
-                <w:rFonts w:eastAsia="Calibri" w:cs="Times New Roman" w:ascii="Times New Roman" w:hAnsi="Times New Roman"/>
-                <w:b/>
-                <w:bCs/>
-                <w:kern w:val="2"/>
-                <w:sz w:val="14"/>
-                <w:szCs w:val="14"/>
-                <w:lang w:val="en-ID" w:eastAsia="en-US" w:bidi="ar-SA"/>
-              </w:rPr>
-              <w:t>)</w:t>
+              <w:widowControl w:val="false"/>
+              <w:suppressAutoHyphens w:val="true"/>
+              <w:spacing w:lineRule="auto" w:line="240" w:before="100" w:after="0"/>
+              <w:jc w:val="left"/>
+              <w:rPr>
+                <w:rFonts w:ascii="Times New Roman" w:hAnsi="Times New Roman" w:cs="Times New Roman"/>
+                <w:b/>
+                <w:b/>
+                <w:bCs/>
+                <w:sz w:val="14"/>
+                <w:szCs w:val="14"/>
+              </w:rPr>
+            </w:pPr>
+            <w:r>
+              <w:rPr>
+                <w:rFonts w:eastAsia="Calibri" w:cs="Times New Roman" w:ascii="Times New Roman" w:hAnsi="Times New Roman"/>
+                <w:b/>
+                <w:bCs/>
+                <w:kern w:val="2"/>
+                <w:sz w:val="14"/>
+                <w:szCs w:val="14"/>
+                <w:lang w:val="en-ID" w:eastAsia="en-US" w:bidi="ar-SA"/>
+              </w:rPr>
+              <w:t>: ${lokasi_pengecoran}</w:t>
             </w:r>
           </w:p>
         </w:tc>
@@ -581,7 +503,8 @@
           <w:p>
             <w:pPr>
               <w:pStyle w:val="Normal"/>
-              <w:widowControl/>
+              <w:widowControl w:val="false"/>
+              <w:suppressAutoHyphens w:val="true"/>
               <w:spacing w:lineRule="auto" w:line="240" w:before="100" w:after="0"/>
               <w:jc w:val="left"/>
               <w:rPr>
@@ -621,53 +544,30 @@
           <w:p>
             <w:pPr>
               <w:pStyle w:val="Normal"/>
-              <w:widowControl/>
-              <w:spacing w:lineRule="auto" w:line="240" w:before="100" w:after="0"/>
-              <w:jc w:val="left"/>
-              <w:rPr>
-                <w:rFonts w:ascii="Times New Roman" w:hAnsi="Times New Roman" w:cs="Times New Roman"/>
-                <w:b/>
-                <w:b/>
-                <w:bCs/>
-                <w:sz w:val="14"/>
-                <w:szCs w:val="14"/>
-              </w:rPr>
-            </w:pPr>
-            <w:r>
-              <w:rPr>
-                <w:rFonts w:eastAsia="Calibri" w:cs="Times New Roman" w:ascii="Times New Roman" w:hAnsi="Times New Roman"/>
-                <w:b/>
-                <w:bCs/>
-                <w:kern w:val="2"/>
-                <w:sz w:val="14"/>
-                <w:szCs w:val="14"/>
-                <w:lang w:val="en-ID" w:eastAsia="en-US" w:bidi="ar-SA"/>
-              </w:rPr>
-              <w:t>: ${</w:t>
-            </w:r>
-            <w:r>
-              <w:rPr>
-                <w:rFonts w:eastAsia="Calibri" w:cs="Times New Roman" w:ascii="Times New Roman" w:hAnsi="Times New Roman"/>
-                <w:b/>
-                <w:bCs/>
-                <w:kern w:val="2"/>
-                <w:sz w:val="14"/>
-                <w:szCs w:val="14"/>
-                <w:lang w:val="en-ID" w:eastAsia="en-US" w:bidi="ar-SA"/>
-              </w:rPr>
-              <w:t>tgl_pengiriman</w:t>
-            </w:r>
-            <w:r>
-              <w:rPr>
-                <w:rFonts w:eastAsia="Calibri" w:cs="Times New Roman" w:ascii="Times New Roman" w:hAnsi="Times New Roman"/>
-                <w:b/>
-                <w:bCs/>
-                <w:kern w:val="2"/>
-                <w:sz w:val="14"/>
-                <w:szCs w:val="14"/>
-                <w:lang w:val="en-ID" w:eastAsia="en-US" w:bidi="ar-SA"/>
-              </w:rPr>
-              <w:t>}</w:t>
+              <w:widowControl w:val="false"/>
+              <w:suppressAutoHyphens w:val="true"/>
+              <w:spacing w:lineRule="auto" w:line="240" w:before="100" w:after="0"/>
+              <w:jc w:val="left"/>
+              <w:rPr>
+                <w:rFonts w:ascii="Times New Roman" w:hAnsi="Times New Roman" w:cs="Times New Roman"/>
+                <w:b/>
+                <w:b/>
+                <w:bCs/>
+                <w:sz w:val="14"/>
+                <w:szCs w:val="14"/>
+              </w:rPr>
+            </w:pPr>
+            <w:r>
+              <w:rPr>
+                <w:rFonts w:eastAsia="Calibri" w:cs="Times New Roman" w:ascii="Times New Roman" w:hAnsi="Times New Roman"/>
+                <w:b/>
+                <w:bCs/>
+                <w:kern w:val="2"/>
+                <w:sz w:val="14"/>
+                <w:szCs w:val="14"/>
+                <w:lang w:val="en-ID" w:eastAsia="en-US" w:bidi="ar-SA"/>
+              </w:rPr>
+              <w:t>: ${tgl_pengiriman}</w:t>
             </w:r>
           </w:p>
         </w:tc>
@@ -688,7 +588,8 @@
           <w:p>
             <w:pPr>
               <w:pStyle w:val="Normal"/>
-              <w:widowControl/>
+              <w:widowControl w:val="false"/>
+              <w:suppressAutoHyphens w:val="true"/>
               <w:spacing w:lineRule="auto" w:line="240" w:before="100" w:after="0"/>
               <w:jc w:val="left"/>
               <w:rPr>
@@ -728,53 +629,30 @@
           <w:p>
             <w:pPr>
               <w:pStyle w:val="Normal"/>
-              <w:widowControl/>
-              <w:spacing w:lineRule="auto" w:line="240" w:before="100" w:after="0"/>
-              <w:jc w:val="left"/>
-              <w:rPr>
-                <w:rFonts w:ascii="Times New Roman" w:hAnsi="Times New Roman" w:cs="Times New Roman"/>
-                <w:b/>
-                <w:b/>
-                <w:bCs/>
-                <w:sz w:val="14"/>
-                <w:szCs w:val="14"/>
-              </w:rPr>
-            </w:pPr>
-            <w:r>
-              <w:rPr>
-                <w:rFonts w:eastAsia="Calibri" w:cs="Times New Roman" w:ascii="Times New Roman" w:hAnsi="Times New Roman"/>
-                <w:b/>
-                <w:bCs/>
-                <w:kern w:val="2"/>
-                <w:sz w:val="14"/>
-                <w:szCs w:val="14"/>
-                <w:lang w:val="en-ID" w:eastAsia="en-US" w:bidi="ar-SA"/>
-              </w:rPr>
-              <w:t>: ${</w:t>
-            </w:r>
-            <w:r>
-              <w:rPr>
-                <w:rFonts w:eastAsia="Calibri" w:cs="Times New Roman" w:ascii="Times New Roman" w:hAnsi="Times New Roman"/>
-                <w:b/>
-                <w:bCs/>
-                <w:kern w:val="2"/>
-                <w:sz w:val="14"/>
-                <w:szCs w:val="14"/>
-                <w:lang w:val="en-ID" w:eastAsia="en-US" w:bidi="ar-SA"/>
-              </w:rPr>
-              <w:t>no_invoice</w:t>
-            </w:r>
-            <w:r>
-              <w:rPr>
-                <w:rFonts w:eastAsia="Calibri" w:cs="Times New Roman" w:ascii="Times New Roman" w:hAnsi="Times New Roman"/>
-                <w:b/>
-                <w:bCs/>
-                <w:kern w:val="2"/>
-                <w:sz w:val="14"/>
-                <w:szCs w:val="14"/>
-                <w:lang w:val="en-ID" w:eastAsia="en-US" w:bidi="ar-SA"/>
-              </w:rPr>
-              <w:t>}</w:t>
+              <w:widowControl w:val="false"/>
+              <w:suppressAutoHyphens w:val="true"/>
+              <w:spacing w:lineRule="auto" w:line="240" w:before="100" w:after="0"/>
+              <w:jc w:val="left"/>
+              <w:rPr>
+                <w:rFonts w:ascii="Times New Roman" w:hAnsi="Times New Roman" w:cs="Times New Roman"/>
+                <w:b/>
+                <w:b/>
+                <w:bCs/>
+                <w:sz w:val="14"/>
+                <w:szCs w:val="14"/>
+              </w:rPr>
+            </w:pPr>
+            <w:r>
+              <w:rPr>
+                <w:rFonts w:eastAsia="Calibri" w:cs="Times New Roman" w:ascii="Times New Roman" w:hAnsi="Times New Roman"/>
+                <w:b/>
+                <w:bCs/>
+                <w:kern w:val="2"/>
+                <w:sz w:val="14"/>
+                <w:szCs w:val="14"/>
+                <w:lang w:val="en-ID" w:eastAsia="en-US" w:bidi="ar-SA"/>
+              </w:rPr>
+              <w:t>: ${no_invoice}</w:t>
             </w:r>
           </w:p>
         </w:tc>
@@ -792,27 +670,26 @@
           <w:p>
             <w:pPr>
               <w:pStyle w:val="Normal"/>
-              <w:widowControl/>
-              <w:spacing w:lineRule="auto" w:line="240" w:before="100" w:after="0"/>
-              <w:jc w:val="left"/>
-              <w:rPr>
-                <w:rFonts w:ascii="Times New Roman" w:hAnsi="Times New Roman" w:cs="Times New Roman"/>
-                <w:b/>
-                <w:b/>
-                <w:bCs/>
-                <w:sz w:val="14"/>
-                <w:szCs w:val="14"/>
-              </w:rPr>
-            </w:pPr>
-            <w:r>
-              <w:rPr>
-                <w:rFonts w:eastAsia="Calibri" w:cs="Times New Roman" w:ascii="Times New Roman" w:hAnsi="Times New Roman"/>
-                <w:b/>
-                <w:bCs/>
-                <w:kern w:val="2"/>
+              <w:widowControl w:val="false"/>
+              <w:suppressAutoHyphens w:val="true"/>
+              <w:spacing w:lineRule="auto" w:line="240" w:before="100" w:after="0"/>
+              <w:jc w:val="left"/>
+              <w:rPr>
+                <w:rFonts w:ascii="Times New Roman" w:hAnsi="Times New Roman" w:cs="Times New Roman"/>
+                <w:b/>
+                <w:b/>
+                <w:bCs/>
+                <w:sz w:val="14"/>
+                <w:szCs w:val="14"/>
+              </w:rPr>
+            </w:pPr>
+            <w:r>
+              <w:rPr>
+                <w:rFonts w:cs="Times New Roman" w:ascii="Times New Roman" w:hAnsi="Times New Roman"/>
+                <w:b/>
+                <w:bCs/>
                 <w:sz w:val="22"/>
-                <w:szCs w:val="22"/>
-                <w:lang w:val="en-ID" w:eastAsia="en-US" w:bidi="ar-SA"/>
+                <w:szCs w:val="14"/>
               </w:rPr>
             </w:r>
           </w:p>
@@ -831,27 +708,26 @@
           <w:p>
             <w:pPr>
               <w:pStyle w:val="Normal"/>
-              <w:widowControl/>
-              <w:spacing w:lineRule="auto" w:line="240" w:before="100" w:after="0"/>
-              <w:jc w:val="left"/>
-              <w:rPr>
-                <w:rFonts w:ascii="Times New Roman" w:hAnsi="Times New Roman" w:cs="Times New Roman"/>
-                <w:b/>
-                <w:b/>
-                <w:bCs/>
-                <w:sz w:val="14"/>
-                <w:szCs w:val="14"/>
-              </w:rPr>
-            </w:pPr>
-            <w:r>
-              <w:rPr>
-                <w:rFonts w:eastAsia="Calibri" w:cs="Times New Roman" w:ascii="Times New Roman" w:hAnsi="Times New Roman"/>
-                <w:b/>
-                <w:bCs/>
-                <w:kern w:val="2"/>
+              <w:widowControl w:val="false"/>
+              <w:suppressAutoHyphens w:val="true"/>
+              <w:spacing w:lineRule="auto" w:line="240" w:before="100" w:after="0"/>
+              <w:jc w:val="left"/>
+              <w:rPr>
+                <w:rFonts w:ascii="Times New Roman" w:hAnsi="Times New Roman" w:cs="Times New Roman"/>
+                <w:b/>
+                <w:b/>
+                <w:bCs/>
+                <w:sz w:val="14"/>
+                <w:szCs w:val="14"/>
+              </w:rPr>
+            </w:pPr>
+            <w:r>
+              <w:rPr>
+                <w:rFonts w:cs="Times New Roman" w:ascii="Times New Roman" w:hAnsi="Times New Roman"/>
+                <w:b/>
+                <w:bCs/>
                 <w:sz w:val="22"/>
-                <w:szCs w:val="22"/>
-                <w:lang w:val="en-ID" w:eastAsia="en-US" w:bidi="ar-SA"/>
+                <w:szCs w:val="14"/>
               </w:rPr>
             </w:r>
           </w:p>
@@ -873,27 +749,26 @@
           <w:p>
             <w:pPr>
               <w:pStyle w:val="Normal"/>
-              <w:widowControl/>
-              <w:spacing w:lineRule="auto" w:line="240" w:before="100" w:after="0"/>
-              <w:jc w:val="left"/>
-              <w:rPr>
-                <w:rFonts w:ascii="Times New Roman" w:hAnsi="Times New Roman" w:cs="Times New Roman"/>
-                <w:b/>
-                <w:b/>
-                <w:bCs/>
-                <w:sz w:val="14"/>
-                <w:szCs w:val="14"/>
-              </w:rPr>
-            </w:pPr>
-            <w:r>
-              <w:rPr>
-                <w:rFonts w:eastAsia="Calibri" w:cs="Times New Roman" w:ascii="Times New Roman" w:hAnsi="Times New Roman"/>
-                <w:b/>
-                <w:bCs/>
-                <w:kern w:val="2"/>
+              <w:widowControl w:val="false"/>
+              <w:suppressAutoHyphens w:val="true"/>
+              <w:spacing w:lineRule="auto" w:line="240" w:before="100" w:after="0"/>
+              <w:jc w:val="left"/>
+              <w:rPr>
+                <w:rFonts w:ascii="Times New Roman" w:hAnsi="Times New Roman" w:cs="Times New Roman"/>
+                <w:b/>
+                <w:b/>
+                <w:bCs/>
+                <w:sz w:val="14"/>
+                <w:szCs w:val="14"/>
+              </w:rPr>
+            </w:pPr>
+            <w:r>
+              <w:rPr>
+                <w:rFonts w:cs="Times New Roman" w:ascii="Times New Roman" w:hAnsi="Times New Roman"/>
+                <w:b/>
+                <w:bCs/>
                 <w:sz w:val="22"/>
-                <w:szCs w:val="22"/>
-                <w:lang w:val="en-ID" w:eastAsia="en-US" w:bidi="ar-SA"/>
+                <w:szCs w:val="14"/>
               </w:rPr>
             </w:r>
           </w:p>
@@ -912,27 +787,26 @@
           <w:p>
             <w:pPr>
               <w:pStyle w:val="Normal"/>
-              <w:widowControl/>
-              <w:spacing w:lineRule="auto" w:line="240" w:before="100" w:after="0"/>
-              <w:jc w:val="left"/>
-              <w:rPr>
-                <w:rFonts w:ascii="Times New Roman" w:hAnsi="Times New Roman" w:cs="Times New Roman"/>
-                <w:b/>
-                <w:b/>
-                <w:bCs/>
-                <w:sz w:val="14"/>
-                <w:szCs w:val="14"/>
-              </w:rPr>
-            </w:pPr>
-            <w:r>
-              <w:rPr>
-                <w:rFonts w:eastAsia="Calibri" w:cs="Times New Roman" w:ascii="Times New Roman" w:hAnsi="Times New Roman"/>
-                <w:b/>
-                <w:bCs/>
-                <w:kern w:val="2"/>
+              <w:widowControl w:val="false"/>
+              <w:suppressAutoHyphens w:val="true"/>
+              <w:spacing w:lineRule="auto" w:line="240" w:before="100" w:after="0"/>
+              <w:jc w:val="left"/>
+              <w:rPr>
+                <w:rFonts w:ascii="Times New Roman" w:hAnsi="Times New Roman" w:cs="Times New Roman"/>
+                <w:b/>
+                <w:b/>
+                <w:bCs/>
+                <w:sz w:val="14"/>
+                <w:szCs w:val="14"/>
+              </w:rPr>
+            </w:pPr>
+            <w:r>
+              <w:rPr>
+                <w:rFonts w:cs="Times New Roman" w:ascii="Times New Roman" w:hAnsi="Times New Roman"/>
+                <w:b/>
+                <w:bCs/>
                 <w:sz w:val="22"/>
-                <w:szCs w:val="22"/>
-                <w:lang w:val="en-ID" w:eastAsia="en-US" w:bidi="ar-SA"/>
+                <w:szCs w:val="14"/>
               </w:rPr>
             </w:r>
           </w:p>
@@ -951,7 +825,8 @@
           <w:p>
             <w:pPr>
               <w:pStyle w:val="Normal"/>
-              <w:widowControl/>
+              <w:widowControl w:val="false"/>
+              <w:suppressAutoHyphens w:val="true"/>
               <w:spacing w:lineRule="auto" w:line="240" w:before="100" w:after="0"/>
               <w:jc w:val="left"/>
               <w:rPr>
@@ -991,70 +866,48 @@
           <w:p>
             <w:pPr>
               <w:pStyle w:val="Normal"/>
-              <w:widowControl/>
-              <w:spacing w:lineRule="auto" w:line="240" w:before="100" w:after="0"/>
-              <w:jc w:val="left"/>
-              <w:rPr>
-                <w:rFonts w:ascii="Times New Roman" w:hAnsi="Times New Roman" w:cs="Times New Roman"/>
-                <w:b/>
-                <w:b/>
-                <w:bCs/>
-                <w:sz w:val="14"/>
-                <w:szCs w:val="14"/>
-              </w:rPr>
-            </w:pPr>
-            <w:r>
-              <w:rPr>
-                <w:rFonts w:eastAsia="Calibri" w:cs="Times New Roman" w:ascii="Times New Roman" w:hAnsi="Times New Roman"/>
-                <w:b/>
-                <w:bCs/>
-                <w:kern w:val="2"/>
-                <w:sz w:val="14"/>
-                <w:szCs w:val="14"/>
-                <w:lang w:val="en-ID" w:eastAsia="en-US" w:bidi="ar-SA"/>
-              </w:rPr>
-              <w:t>: ${</w:t>
-            </w:r>
-            <w:r>
-              <w:rPr>
-                <w:rFonts w:eastAsia="Calibri" w:cs="Times New Roman" w:ascii="Times New Roman" w:hAnsi="Times New Roman"/>
-                <w:b/>
-                <w:bCs/>
-                <w:kern w:val="2"/>
-                <w:sz w:val="14"/>
-                <w:szCs w:val="14"/>
-                <w:lang w:val="en-ID" w:eastAsia="en-US" w:bidi="ar-SA"/>
-              </w:rPr>
-              <w:t>category_product</w:t>
-            </w:r>
-            <w:r>
-              <w:rPr>
-                <w:rFonts w:eastAsia="Calibri" w:cs="Times New Roman" w:ascii="Times New Roman" w:hAnsi="Times New Roman"/>
-                <w:b/>
-                <w:bCs/>
-                <w:kern w:val="2"/>
-                <w:sz w:val="14"/>
-                <w:szCs w:val="14"/>
-                <w:lang w:val="en-ID" w:eastAsia="en-US" w:bidi="ar-SA"/>
-              </w:rPr>
-              <w:t>}</w:t>
-            </w:r>
-          </w:p>
-        </w:tc>
-        <w:tc>
-          <w:tcPr>
-            <w:tcW w:w="1005" w:type="dxa"/>
-            <w:tcBorders>
-              <w:top w:val="nil"/>
-              <w:left w:val="nil"/>
-              <w:bottom w:val="nil"/>
-              <w:right w:val="nil"/>
-            </w:tcBorders>
-          </w:tcPr>
-          <w:p>
-            <w:pPr>
-              <w:pStyle w:val="Normal"/>
-              <w:widowControl/>
+              <w:widowControl w:val="false"/>
+              <w:suppressAutoHyphens w:val="true"/>
+              <w:spacing w:lineRule="auto" w:line="240" w:before="100" w:after="0"/>
+              <w:jc w:val="left"/>
+              <w:rPr>
+                <w:rFonts w:ascii="Times New Roman" w:hAnsi="Times New Roman" w:cs="Times New Roman"/>
+                <w:b/>
+                <w:b/>
+                <w:bCs/>
+                <w:sz w:val="14"/>
+                <w:szCs w:val="14"/>
+              </w:rPr>
+            </w:pPr>
+            <w:r>
+              <w:rPr>
+                <w:rFonts w:eastAsia="Calibri" w:cs="Times New Roman" w:ascii="Times New Roman" w:hAnsi="Times New Roman"/>
+                <w:b/>
+                <w:bCs/>
+                <w:kern w:val="2"/>
+                <w:sz w:val="14"/>
+                <w:szCs w:val="14"/>
+                <w:lang w:val="en-ID" w:eastAsia="en-US" w:bidi="ar-SA"/>
+              </w:rPr>
+              <w:t>: ${category_product}</w:t>
+            </w:r>
+          </w:p>
+        </w:tc>
+        <w:tc>
+          <w:tcPr>
+            <w:tcW w:w="1007" w:type="dxa"/>
+            <w:tcBorders>
+              <w:top w:val="nil"/>
+              <w:left w:val="nil"/>
+              <w:bottom w:val="nil"/>
+              <w:right w:val="nil"/>
+            </w:tcBorders>
+          </w:tcPr>
+          <w:p>
+            <w:pPr>
+              <w:pStyle w:val="Normal"/>
+              <w:widowControl w:val="false"/>
+              <w:suppressAutoHyphens w:val="true"/>
               <w:spacing w:lineRule="auto" w:line="240" w:before="100" w:after="0"/>
               <w:jc w:val="left"/>
               <w:rPr>
@@ -1082,18 +935,19 @@
         </w:tc>
         <w:tc>
           <w:tcPr>
-            <w:tcW w:w="565" w:type="dxa"/>
-            <w:tcBorders>
-              <w:top w:val="nil"/>
-              <w:left w:val="nil"/>
-              <w:bottom w:val="nil"/>
-              <w:right w:val="nil"/>
-            </w:tcBorders>
-          </w:tcPr>
-          <w:p>
-            <w:pPr>
-              <w:pStyle w:val="Normal"/>
-              <w:widowControl/>
+            <w:tcW w:w="563" w:type="dxa"/>
+            <w:tcBorders>
+              <w:top w:val="nil"/>
+              <w:left w:val="nil"/>
+              <w:bottom w:val="nil"/>
+              <w:right w:val="nil"/>
+            </w:tcBorders>
+          </w:tcPr>
+          <w:p>
+            <w:pPr>
+              <w:pStyle w:val="Normal"/>
+              <w:widowControl w:val="false"/>
+              <w:suppressAutoHyphens w:val="true"/>
               <w:spacing w:lineRule="auto" w:line="240" w:before="100" w:after="0"/>
               <w:jc w:val="left"/>
               <w:rPr>
@@ -1136,27 +990,26 @@
           <w:p>
             <w:pPr>
               <w:pStyle w:val="Normal"/>
-              <w:widowControl/>
-              <w:spacing w:lineRule="auto" w:line="240" w:before="100" w:after="0"/>
-              <w:jc w:val="left"/>
-              <w:rPr>
-                <w:rFonts w:ascii="Times New Roman" w:hAnsi="Times New Roman" w:cs="Times New Roman"/>
-                <w:b/>
-                <w:b/>
-                <w:bCs/>
-                <w:sz w:val="14"/>
-                <w:szCs w:val="14"/>
-              </w:rPr>
-            </w:pPr>
-            <w:r>
-              <w:rPr>
-                <w:rFonts w:eastAsia="Calibri" w:cs="Times New Roman" w:ascii="Times New Roman" w:hAnsi="Times New Roman"/>
-                <w:b/>
-                <w:bCs/>
-                <w:kern w:val="2"/>
+              <w:widowControl w:val="false"/>
+              <w:suppressAutoHyphens w:val="true"/>
+              <w:spacing w:lineRule="auto" w:line="240" w:before="100" w:after="0"/>
+              <w:jc w:val="left"/>
+              <w:rPr>
+                <w:rFonts w:ascii="Times New Roman" w:hAnsi="Times New Roman" w:cs="Times New Roman"/>
+                <w:b/>
+                <w:b/>
+                <w:bCs/>
+                <w:sz w:val="14"/>
+                <w:szCs w:val="14"/>
+              </w:rPr>
+            </w:pPr>
+            <w:r>
+              <w:rPr>
+                <w:rFonts w:cs="Times New Roman" w:ascii="Times New Roman" w:hAnsi="Times New Roman"/>
+                <w:b/>
+                <w:bCs/>
                 <w:sz w:val="22"/>
-                <w:szCs w:val="22"/>
-                <w:lang w:val="en-ID" w:eastAsia="en-US" w:bidi="ar-SA"/>
+                <w:szCs w:val="14"/>
               </w:rPr>
             </w:r>
           </w:p>
@@ -1175,27 +1028,26 @@
           <w:p>
             <w:pPr>
               <w:pStyle w:val="Normal"/>
-              <w:widowControl/>
-              <w:spacing w:lineRule="auto" w:line="240" w:before="100" w:after="0"/>
-              <w:jc w:val="left"/>
-              <w:rPr>
-                <w:rFonts w:ascii="Times New Roman" w:hAnsi="Times New Roman" w:cs="Times New Roman"/>
-                <w:b/>
-                <w:b/>
-                <w:bCs/>
-                <w:sz w:val="14"/>
-                <w:szCs w:val="14"/>
-              </w:rPr>
-            </w:pPr>
-            <w:r>
-              <w:rPr>
-                <w:rFonts w:eastAsia="Calibri" w:cs="Times New Roman" w:ascii="Times New Roman" w:hAnsi="Times New Roman"/>
-                <w:b/>
-                <w:bCs/>
-                <w:kern w:val="2"/>
+              <w:widowControl w:val="false"/>
+              <w:suppressAutoHyphens w:val="true"/>
+              <w:spacing w:lineRule="auto" w:line="240" w:before="100" w:after="0"/>
+              <w:jc w:val="left"/>
+              <w:rPr>
+                <w:rFonts w:ascii="Times New Roman" w:hAnsi="Times New Roman" w:cs="Times New Roman"/>
+                <w:b/>
+                <w:b/>
+                <w:bCs/>
+                <w:sz w:val="14"/>
+                <w:szCs w:val="14"/>
+              </w:rPr>
+            </w:pPr>
+            <w:r>
+              <w:rPr>
+                <w:rFonts w:cs="Times New Roman" w:ascii="Times New Roman" w:hAnsi="Times New Roman"/>
+                <w:b/>
+                <w:bCs/>
                 <w:sz w:val="22"/>
-                <w:szCs w:val="22"/>
-                <w:lang w:val="en-ID" w:eastAsia="en-US" w:bidi="ar-SA"/>
+                <w:szCs w:val="14"/>
               </w:rPr>
             </w:r>
           </w:p>
@@ -1214,7 +1066,8 @@
           <w:p>
             <w:pPr>
               <w:pStyle w:val="Normal"/>
-              <w:widowControl/>
+              <w:widowControl w:val="false"/>
+              <w:suppressAutoHyphens w:val="true"/>
               <w:spacing w:lineRule="auto" w:line="240" w:before="100" w:after="0"/>
               <w:jc w:val="left"/>
               <w:rPr>
@@ -1254,29 +1107,30 @@
           <w:p>
             <w:pPr>
               <w:pStyle w:val="Normal"/>
-              <w:widowControl/>
-              <w:spacing w:lineRule="auto" w:line="240" w:before="100" w:after="0"/>
-              <w:jc w:val="left"/>
-              <w:rPr>
-                <w:rFonts w:ascii="Times New Roman" w:hAnsi="Times New Roman" w:cs="Times New Roman"/>
-                <w:b/>
-                <w:b/>
-                <w:bCs/>
-                <w:sz w:val="14"/>
-                <w:szCs w:val="14"/>
-              </w:rPr>
-            </w:pPr>
-            <w:r>
-              <w:rPr>
-                <w:rFonts w:eastAsia="Calibri" w:cs="Times New Roman" w:ascii="Times New Roman" w:hAnsi="Times New Roman"/>
-                <w:b/>
-                <w:bCs/>
-                <w:kern w:val="2"/>
-                <w:sz w:val="14"/>
-                <w:szCs w:val="14"/>
-                <w:lang w:val="en-ID" w:eastAsia="en-US" w:bidi="ar-SA"/>
-              </w:rPr>
-              <w:t xml:space="preserve">: </w:t>
+              <w:widowControl w:val="false"/>
+              <w:suppressAutoHyphens w:val="true"/>
+              <w:spacing w:lineRule="auto" w:line="240" w:before="100" w:after="0"/>
+              <w:jc w:val="left"/>
+              <w:rPr>
+                <w:rFonts w:ascii="Times New Roman" w:hAnsi="Times New Roman" w:cs="Times New Roman"/>
+                <w:b/>
+                <w:b/>
+                <w:bCs/>
+                <w:sz w:val="14"/>
+                <w:szCs w:val="14"/>
+              </w:rPr>
+            </w:pPr>
+            <w:r>
+              <w:rPr>
+                <w:rFonts w:eastAsia="Calibri" w:cs="Times New Roman" w:ascii="Times New Roman" w:hAnsi="Times New Roman"/>
+                <w:b/>
+                <w:bCs/>
+                <w:kern w:val="2"/>
+                <w:sz w:val="14"/>
+                <w:szCs w:val="14"/>
+                <w:lang w:val="en-ID" w:eastAsia="en-US" w:bidi="ar-SA"/>
+              </w:rPr>
+              <w:t>:</w:t>
             </w:r>
           </w:p>
         </w:tc>
@@ -1297,27 +1151,26 @@
           <w:p>
             <w:pPr>
               <w:pStyle w:val="Normal"/>
-              <w:widowControl/>
-              <w:spacing w:lineRule="auto" w:line="240" w:before="100" w:after="0"/>
-              <w:jc w:val="left"/>
-              <w:rPr>
-                <w:rFonts w:ascii="Times New Roman" w:hAnsi="Times New Roman" w:cs="Times New Roman"/>
-                <w:b/>
-                <w:b/>
-                <w:bCs/>
-                <w:sz w:val="14"/>
-                <w:szCs w:val="14"/>
-              </w:rPr>
-            </w:pPr>
-            <w:r>
-              <w:rPr>
-                <w:rFonts w:eastAsia="Calibri" w:cs="Times New Roman" w:ascii="Times New Roman" w:hAnsi="Times New Roman"/>
-                <w:b/>
-                <w:bCs/>
-                <w:kern w:val="2"/>
+              <w:widowControl w:val="false"/>
+              <w:suppressAutoHyphens w:val="true"/>
+              <w:spacing w:lineRule="auto" w:line="240" w:before="100" w:after="0"/>
+              <w:jc w:val="left"/>
+              <w:rPr>
+                <w:rFonts w:ascii="Times New Roman" w:hAnsi="Times New Roman" w:cs="Times New Roman"/>
+                <w:b/>
+                <w:b/>
+                <w:bCs/>
+                <w:sz w:val="14"/>
+                <w:szCs w:val="14"/>
+              </w:rPr>
+            </w:pPr>
+            <w:r>
+              <w:rPr>
+                <w:rFonts w:cs="Times New Roman" w:ascii="Times New Roman" w:hAnsi="Times New Roman"/>
+                <w:b/>
+                <w:bCs/>
                 <w:sz w:val="22"/>
-                <w:szCs w:val="22"/>
-                <w:lang w:val="en-ID" w:eastAsia="en-US" w:bidi="ar-SA"/>
+                <w:szCs w:val="14"/>
               </w:rPr>
             </w:r>
           </w:p>
@@ -1336,27 +1189,26 @@
           <w:p>
             <w:pPr>
               <w:pStyle w:val="Normal"/>
-              <w:widowControl/>
-              <w:spacing w:lineRule="auto" w:line="240" w:before="100" w:after="0"/>
-              <w:jc w:val="left"/>
-              <w:rPr>
-                <w:rFonts w:ascii="Times New Roman" w:hAnsi="Times New Roman" w:cs="Times New Roman"/>
-                <w:b/>
-                <w:b/>
-                <w:bCs/>
-                <w:sz w:val="14"/>
-                <w:szCs w:val="14"/>
-              </w:rPr>
-            </w:pPr>
-            <w:r>
-              <w:rPr>
-                <w:rFonts w:eastAsia="Calibri" w:cs="Times New Roman" w:ascii="Times New Roman" w:hAnsi="Times New Roman"/>
-                <w:b/>
-                <w:bCs/>
-                <w:kern w:val="2"/>
+              <w:widowControl w:val="false"/>
+              <w:suppressAutoHyphens w:val="true"/>
+              <w:spacing w:lineRule="auto" w:line="240" w:before="100" w:after="0"/>
+              <w:jc w:val="left"/>
+              <w:rPr>
+                <w:rFonts w:ascii="Times New Roman" w:hAnsi="Times New Roman" w:cs="Times New Roman"/>
+                <w:b/>
+                <w:b/>
+                <w:bCs/>
+                <w:sz w:val="14"/>
+                <w:szCs w:val="14"/>
+              </w:rPr>
+            </w:pPr>
+            <w:r>
+              <w:rPr>
+                <w:rFonts w:cs="Times New Roman" w:ascii="Times New Roman" w:hAnsi="Times New Roman"/>
+                <w:b/>
+                <w:bCs/>
                 <w:sz w:val="22"/>
-                <w:szCs w:val="22"/>
-                <w:lang w:val="en-ID" w:eastAsia="en-US" w:bidi="ar-SA"/>
+                <w:szCs w:val="14"/>
               </w:rPr>
             </w:r>
           </w:p>
@@ -1375,7 +1227,8 @@
           <w:p>
             <w:pPr>
               <w:pStyle w:val="Normal"/>
-              <w:widowControl/>
+              <w:widowControl w:val="false"/>
+              <w:suppressAutoHyphens w:val="true"/>
               <w:spacing w:lineRule="auto" w:line="240" w:before="100" w:after="0"/>
               <w:jc w:val="left"/>
               <w:rPr>
@@ -1415,54 +1268,30 @@
           <w:p>
             <w:pPr>
               <w:pStyle w:val="Normal"/>
-              <w:widowControl/>
-              <w:spacing w:lineRule="auto" w:line="240" w:before="100" w:after="0"/>
-              <w:jc w:val="left"/>
-              <w:rPr>
-                <w:rFonts w:ascii="Times New Roman" w:hAnsi="Times New Roman" w:cs="Times New Roman"/>
-                <w:b/>
-                <w:b/>
-                <w:bCs/>
-                <w:sz w:val="14"/>
-                <w:szCs w:val="14"/>
-              </w:rPr>
-            </w:pPr>
-            <w:r>
-              <w:rPr>
-                <w:rFonts w:eastAsia="Calibri" w:cs="Times New Roman" w:ascii="Times New Roman" w:hAnsi="Times New Roman"/>
-                <w:b/>
-                <w:bCs/>
-                <w:kern w:val="2"/>
-                <w:sz w:val="14"/>
-                <w:szCs w:val="14"/>
-                <w:lang w:val="en-ID" w:eastAsia="en-US" w:bidi="ar-SA"/>
-              </w:rPr>
-              <w:t>: (</w:t>
-            </w:r>
-            <w:r>
-              <w:rPr>
-                <w:rFonts w:eastAsia="Calibri" w:cs="Times New Roman" w:ascii="Times New Roman" w:hAnsi="Times New Roman"/>
-                <w:b/>
-                <w:bCs/>
-                <w:kern w:val="2"/>
-                <w:sz w:val="14"/>
-                <w:szCs w:val="14"/>
-                <w:shd w:fill="FFFF00" w:val="clear"/>
-                <w:lang w:val="en-ID" w:eastAsia="en-US" w:bidi="ar-SA"/>
-              </w:rPr>
-              <w:t>ditambahkan</w:t>
-            </w:r>
-            <w:r>
-              <w:rPr>
-                <w:rFonts w:eastAsia="Calibri" w:cs="Times New Roman" w:ascii="Times New Roman" w:hAnsi="Times New Roman"/>
-                <w:b/>
-                <w:bCs/>
-                <w:kern w:val="2"/>
-                <w:sz w:val="14"/>
-                <w:szCs w:val="14"/>
-                <w:lang w:val="en-ID" w:eastAsia="en-US" w:bidi="ar-SA"/>
-              </w:rPr>
-              <w:t>)</w:t>
+              <w:widowControl w:val="false"/>
+              <w:suppressAutoHyphens w:val="true"/>
+              <w:spacing w:lineRule="auto" w:line="240" w:before="100" w:after="0"/>
+              <w:jc w:val="left"/>
+              <w:rPr>
+                <w:rFonts w:ascii="Times New Roman" w:hAnsi="Times New Roman" w:cs="Times New Roman"/>
+                <w:b/>
+                <w:b/>
+                <w:bCs/>
+                <w:sz w:val="14"/>
+                <w:szCs w:val="14"/>
+              </w:rPr>
+            </w:pPr>
+            <w:r>
+              <w:rPr>
+                <w:rFonts w:eastAsia="Calibri" w:cs="Times New Roman" w:ascii="Times New Roman" w:hAnsi="Times New Roman"/>
+                <w:b/>
+                <w:bCs/>
+                <w:kern w:val="2"/>
+                <w:sz w:val="14"/>
+                <w:szCs w:val="14"/>
+                <w:lang w:val="en-ID" w:eastAsia="en-US" w:bidi="ar-SA"/>
+              </w:rPr>
+              <w:t>: ${slump_permintaan}</w:t>
             </w:r>
           </w:p>
         </w:tc>
@@ -1483,7 +1312,8 @@
           <w:p>
             <w:pPr>
               <w:pStyle w:val="Normal"/>
-              <w:widowControl/>
+              <w:widowControl w:val="false"/>
+              <w:suppressAutoHyphens w:val="true"/>
               <w:spacing w:lineRule="auto" w:line="240" w:before="100" w:after="0"/>
               <w:jc w:val="left"/>
               <w:rPr>
@@ -1522,27 +1352,26 @@
           <w:p>
             <w:pPr>
               <w:pStyle w:val="Normal"/>
-              <w:widowControl/>
-              <w:spacing w:lineRule="auto" w:line="240" w:before="100" w:after="0"/>
-              <w:jc w:val="left"/>
-              <w:rPr>
-                <w:rFonts w:ascii="Times New Roman" w:hAnsi="Times New Roman" w:cs="Times New Roman"/>
-                <w:b/>
-                <w:b/>
-                <w:bCs/>
-                <w:sz w:val="14"/>
-                <w:szCs w:val="14"/>
-              </w:rPr>
-            </w:pPr>
-            <w:r>
-              <w:rPr>
-                <w:rFonts w:eastAsia="Calibri" w:cs="Times New Roman" w:ascii="Times New Roman" w:hAnsi="Times New Roman"/>
-                <w:b/>
-                <w:bCs/>
-                <w:kern w:val="2"/>
+              <w:widowControl w:val="false"/>
+              <w:suppressAutoHyphens w:val="true"/>
+              <w:spacing w:lineRule="auto" w:line="240" w:before="100" w:after="0"/>
+              <w:jc w:val="left"/>
+              <w:rPr>
+                <w:rFonts w:ascii="Times New Roman" w:hAnsi="Times New Roman" w:cs="Times New Roman"/>
+                <w:b/>
+                <w:b/>
+                <w:bCs/>
+                <w:sz w:val="14"/>
+                <w:szCs w:val="14"/>
+              </w:rPr>
+            </w:pPr>
+            <w:r>
+              <w:rPr>
+                <w:rFonts w:cs="Times New Roman" w:ascii="Times New Roman" w:hAnsi="Times New Roman"/>
+                <w:b/>
+                <w:bCs/>
                 <w:sz w:val="22"/>
-                <w:szCs w:val="22"/>
-                <w:lang w:val="en-ID" w:eastAsia="en-US" w:bidi="ar-SA"/>
+                <w:szCs w:val="14"/>
               </w:rPr>
             </w:r>
           </w:p>
@@ -1561,27 +1390,26 @@
           <w:p>
             <w:pPr>
               <w:pStyle w:val="Normal"/>
-              <w:widowControl/>
-              <w:spacing w:lineRule="auto" w:line="240" w:before="100" w:after="0"/>
-              <w:jc w:val="left"/>
-              <w:rPr>
-                <w:rFonts w:ascii="Times New Roman" w:hAnsi="Times New Roman" w:cs="Times New Roman"/>
-                <w:b/>
-                <w:b/>
-                <w:bCs/>
-                <w:sz w:val="14"/>
-                <w:szCs w:val="14"/>
-              </w:rPr>
-            </w:pPr>
-            <w:r>
-              <w:rPr>
-                <w:rFonts w:eastAsia="Calibri" w:cs="Times New Roman" w:ascii="Times New Roman" w:hAnsi="Times New Roman"/>
-                <w:b/>
-                <w:bCs/>
-                <w:kern w:val="2"/>
+              <w:widowControl w:val="false"/>
+              <w:suppressAutoHyphens w:val="true"/>
+              <w:spacing w:lineRule="auto" w:line="240" w:before="100" w:after="0"/>
+              <w:jc w:val="left"/>
+              <w:rPr>
+                <w:rFonts w:ascii="Times New Roman" w:hAnsi="Times New Roman" w:cs="Times New Roman"/>
+                <w:b/>
+                <w:b/>
+                <w:bCs/>
+                <w:sz w:val="14"/>
+                <w:szCs w:val="14"/>
+              </w:rPr>
+            </w:pPr>
+            <w:r>
+              <w:rPr>
+                <w:rFonts w:cs="Times New Roman" w:ascii="Times New Roman" w:hAnsi="Times New Roman"/>
+                <w:b/>
+                <w:bCs/>
                 <w:sz w:val="22"/>
-                <w:szCs w:val="22"/>
-                <w:lang w:val="en-ID" w:eastAsia="en-US" w:bidi="ar-SA"/>
+                <w:szCs w:val="14"/>
               </w:rPr>
             </w:r>
           </w:p>
@@ -1600,27 +1428,26 @@
           <w:p>
             <w:pPr>
               <w:pStyle w:val="Normal"/>
-              <w:widowControl/>
-              <w:spacing w:lineRule="auto" w:line="240" w:before="100" w:after="0"/>
-              <w:jc w:val="left"/>
-              <w:rPr>
-                <w:rFonts w:ascii="Times New Roman" w:hAnsi="Times New Roman" w:cs="Times New Roman"/>
-                <w:b/>
-                <w:b/>
-                <w:bCs/>
-                <w:sz w:val="14"/>
-                <w:szCs w:val="14"/>
-              </w:rPr>
-            </w:pPr>
-            <w:r>
-              <w:rPr>
-                <w:rFonts w:eastAsia="Calibri" w:cs="Times New Roman" w:ascii="Times New Roman" w:hAnsi="Times New Roman"/>
-                <w:b/>
-                <w:bCs/>
-                <w:kern w:val="2"/>
+              <w:widowControl w:val="false"/>
+              <w:suppressAutoHyphens w:val="true"/>
+              <w:spacing w:lineRule="auto" w:line="240" w:before="100" w:after="0"/>
+              <w:jc w:val="left"/>
+              <w:rPr>
+                <w:rFonts w:ascii="Times New Roman" w:hAnsi="Times New Roman" w:cs="Times New Roman"/>
+                <w:b/>
+                <w:b/>
+                <w:bCs/>
+                <w:sz w:val="14"/>
+                <w:szCs w:val="14"/>
+              </w:rPr>
+            </w:pPr>
+            <w:r>
+              <w:rPr>
+                <w:rFonts w:cs="Times New Roman" w:ascii="Times New Roman" w:hAnsi="Times New Roman"/>
+                <w:b/>
+                <w:bCs/>
                 <w:sz w:val="22"/>
-                <w:szCs w:val="22"/>
-                <w:lang w:val="en-ID" w:eastAsia="en-US" w:bidi="ar-SA"/>
+                <w:szCs w:val="14"/>
               </w:rPr>
             </w:r>
           </w:p>
@@ -1642,7 +1469,8 @@
           <w:p>
             <w:pPr>
               <w:pStyle w:val="Normal"/>
-              <w:widowControl/>
+              <w:widowControl w:val="false"/>
+              <w:suppressAutoHyphens w:val="true"/>
               <w:spacing w:lineRule="auto" w:line="240" w:before="100" w:after="0"/>
               <w:jc w:val="left"/>
               <w:rPr>
@@ -1681,53 +1509,30 @@
           <w:p>
             <w:pPr>
               <w:pStyle w:val="Normal"/>
-              <w:widowControl/>
-              <w:spacing w:lineRule="auto" w:line="240" w:before="100" w:after="0"/>
-              <w:jc w:val="left"/>
-              <w:rPr>
-                <w:rFonts w:ascii="Times New Roman" w:hAnsi="Times New Roman" w:cs="Times New Roman"/>
-                <w:b/>
-                <w:b/>
-                <w:bCs/>
-                <w:sz w:val="14"/>
-                <w:szCs w:val="14"/>
-              </w:rPr>
-            </w:pPr>
-            <w:r>
-              <w:rPr>
-                <w:rFonts w:eastAsia="Calibri" w:cs="Times New Roman" w:ascii="Times New Roman" w:hAnsi="Times New Roman"/>
-                <w:b/>
-                <w:bCs/>
-                <w:kern w:val="2"/>
-                <w:sz w:val="14"/>
-                <w:szCs w:val="14"/>
-                <w:lang w:val="en-ID" w:eastAsia="en-US" w:bidi="ar-SA"/>
-              </w:rPr>
-              <w:t>: ${</w:t>
-            </w:r>
-            <w:r>
-              <w:rPr>
-                <w:rFonts w:eastAsia="Calibri" w:cs="Times New Roman" w:ascii="Times New Roman" w:hAnsi="Times New Roman"/>
-                <w:b/>
-                <w:bCs/>
-                <w:kern w:val="2"/>
-                <w:sz w:val="14"/>
-                <w:szCs w:val="14"/>
-                <w:lang w:val="en-ID" w:eastAsia="en-US" w:bidi="ar-SA"/>
-              </w:rPr>
-              <w:t>no_plat</w:t>
-            </w:r>
-            <w:r>
-              <w:rPr>
-                <w:rFonts w:eastAsia="Calibri" w:cs="Times New Roman" w:ascii="Times New Roman" w:hAnsi="Times New Roman"/>
-                <w:b/>
-                <w:bCs/>
-                <w:kern w:val="2"/>
-                <w:sz w:val="14"/>
-                <w:szCs w:val="14"/>
-                <w:lang w:val="en-ID" w:eastAsia="en-US" w:bidi="ar-SA"/>
-              </w:rPr>
-              <w:t>}</w:t>
+              <w:widowControl w:val="false"/>
+              <w:suppressAutoHyphens w:val="true"/>
+              <w:spacing w:lineRule="auto" w:line="240" w:before="100" w:after="0"/>
+              <w:jc w:val="left"/>
+              <w:rPr>
+                <w:rFonts w:ascii="Times New Roman" w:hAnsi="Times New Roman" w:cs="Times New Roman"/>
+                <w:b/>
+                <w:b/>
+                <w:bCs/>
+                <w:sz w:val="14"/>
+                <w:szCs w:val="14"/>
+              </w:rPr>
+            </w:pPr>
+            <w:r>
+              <w:rPr>
+                <w:rFonts w:eastAsia="Calibri" w:cs="Times New Roman" w:ascii="Times New Roman" w:hAnsi="Times New Roman"/>
+                <w:b/>
+                <w:bCs/>
+                <w:kern w:val="2"/>
+                <w:sz w:val="14"/>
+                <w:szCs w:val="14"/>
+                <w:lang w:val="en-ID" w:eastAsia="en-US" w:bidi="ar-SA"/>
+              </w:rPr>
+              <w:t>: ${no_plat}</w:t>
             </w:r>
           </w:p>
         </w:tc>
@@ -1745,7 +1550,8 @@
           <w:p>
             <w:pPr>
               <w:pStyle w:val="Normal"/>
-              <w:widowControl/>
+              <w:widowControl w:val="false"/>
+              <w:suppressAutoHyphens w:val="true"/>
               <w:spacing w:lineRule="auto" w:line="240" w:before="100" w:after="0"/>
               <w:jc w:val="left"/>
               <w:rPr>
@@ -1785,67 +1591,42 @@
           <w:p>
             <w:pPr>
               <w:pStyle w:val="Normal"/>
-              <w:widowControl/>
-              <w:spacing w:lineRule="auto" w:line="240" w:before="100" w:after="0"/>
-              <w:jc w:val="left"/>
-              <w:rPr>
-                <w:rFonts w:ascii="Times New Roman" w:hAnsi="Times New Roman" w:cs="Times New Roman"/>
-                <w:b/>
-                <w:b/>
-                <w:bCs/>
-                <w:sz w:val="14"/>
-                <w:szCs w:val="14"/>
-              </w:rPr>
-            </w:pPr>
-            <w:r>
-              <w:rPr>
-                <w:rFonts w:eastAsia="Calibri" w:cs="Times New Roman" w:ascii="Times New Roman" w:hAnsi="Times New Roman"/>
-                <w:b/>
-                <w:bCs/>
-                <w:kern w:val="2"/>
-                <w:sz w:val="14"/>
-                <w:szCs w:val="14"/>
-                <w:lang w:val="en-ID" w:eastAsia="en-US" w:bidi="ar-SA"/>
-              </w:rPr>
-              <w:t>: (</w:t>
-            </w:r>
-            <w:r>
-              <w:rPr>
-                <w:rFonts w:eastAsia="Calibri" w:cs="Times New Roman" w:ascii="Times New Roman" w:hAnsi="Times New Roman"/>
-                <w:b/>
-                <w:bCs/>
-                <w:kern w:val="2"/>
-                <w:sz w:val="14"/>
-                <w:szCs w:val="14"/>
-                <w:shd w:fill="FFFF00" w:val="clear"/>
-                <w:lang w:val="en-ID" w:eastAsia="en-US" w:bidi="ar-SA"/>
-              </w:rPr>
-              <w:t xml:space="preserve">banyak </w:t>
-            </w:r>
-            <w:r>
-              <w:rPr>
-                <w:rFonts w:eastAsia="Calibri" w:cs="Times New Roman" w:ascii="Times New Roman" w:hAnsi="Times New Roman"/>
-                <w:b/>
-                <w:bCs/>
-                <w:kern w:val="2"/>
-                <w:sz w:val="14"/>
-                <w:szCs w:val="14"/>
-                <w:shd w:fill="FFFF00" w:val="clear"/>
-                <w:lang w:val="en-ID" w:eastAsia="en-US" w:bidi="ar-SA"/>
-              </w:rPr>
-              <w:t>yang dikirim</w:t>
-            </w:r>
-            <w:r>
-              <w:rPr>
-                <w:rFonts w:eastAsia="Calibri" w:cs="Times New Roman" w:ascii="Times New Roman" w:hAnsi="Times New Roman"/>
-                <w:b/>
-                <w:bCs/>
-                <w:kern w:val="2"/>
-                <w:sz w:val="14"/>
-                <w:szCs w:val="14"/>
-                <w:lang w:val="en-ID" w:eastAsia="en-US" w:bidi="ar-SA"/>
-              </w:rPr>
-              <w:t>)</w:t>
+              <w:widowControl w:val="false"/>
+              <w:suppressAutoHyphens w:val="true"/>
+              <w:spacing w:lineRule="auto" w:line="240" w:before="100" w:after="0"/>
+              <w:jc w:val="left"/>
+              <w:rPr>
+                <w:rFonts w:ascii="Times New Roman" w:hAnsi="Times New Roman" w:cs="Times New Roman"/>
+                <w:b/>
+                <w:b/>
+                <w:bCs/>
+                <w:sz w:val="14"/>
+                <w:szCs w:val="14"/>
+              </w:rPr>
+            </w:pPr>
+            <w:r>
+              <w:rPr>
+                <w:rFonts w:eastAsia="Calibri" w:cs="Times New Roman" w:ascii="Times New Roman" w:hAnsi="Times New Roman"/>
+                <w:b/>
+                <w:bCs/>
+                <w:kern w:val="2"/>
+                <w:sz w:val="14"/>
+                <w:szCs w:val="14"/>
+                <w:lang w:val="en-ID" w:eastAsia="en-US" w:bidi="ar-SA"/>
+              </w:rPr>
+              <w:t xml:space="preserve">: </w:t>
+            </w:r>
+            <w:r>
+              <w:rPr>
+                <w:rFonts w:eastAsia="Calibri" w:cs="Times New Roman" w:ascii="Times New Roman" w:hAnsi="Times New Roman"/>
+                <w:b/>
+                <w:bCs/>
+                <w:kern w:val="2"/>
+                <w:sz w:val="14"/>
+                <w:szCs w:val="14"/>
+                <w:lang w:val="en-ID" w:eastAsia="ja-JP" w:bidi="ar-SA"/>
+              </w:rPr>
+              <w:t>${jml_product}</w:t>
             </w:r>
           </w:p>
         </w:tc>
@@ -1863,7 +1644,8 @@
           <w:p>
             <w:pPr>
               <w:pStyle w:val="Normal"/>
-              <w:widowControl/>
+              <w:widowControl w:val="false"/>
+              <w:suppressAutoHyphens w:val="true"/>
               <w:spacing w:lineRule="auto" w:line="240" w:before="100" w:after="0"/>
               <w:jc w:val="left"/>
               <w:rPr>
@@ -1919,7 +1701,8 @@
           <w:p>
             <w:pPr>
               <w:pStyle w:val="Normal"/>
-              <w:widowControl/>
+              <w:widowControl w:val="false"/>
+              <w:suppressAutoHyphens w:val="true"/>
               <w:spacing w:lineRule="auto" w:line="240" w:before="100" w:after="0"/>
               <w:jc w:val="left"/>
               <w:rPr>
@@ -1958,54 +1741,54 @@
           <w:p>
             <w:pPr>
               <w:pStyle w:val="Normal"/>
-              <w:widowControl/>
-              <w:spacing w:lineRule="auto" w:line="240" w:before="100" w:after="0"/>
-              <w:jc w:val="left"/>
-              <w:rPr>
-                <w:rFonts w:ascii="Times New Roman" w:hAnsi="Times New Roman" w:cs="Times New Roman"/>
-                <w:b/>
-                <w:b/>
-                <w:bCs/>
-                <w:sz w:val="14"/>
-                <w:szCs w:val="14"/>
-              </w:rPr>
-            </w:pPr>
-            <w:r>
-              <w:rPr>
-                <w:rFonts w:eastAsia="Calibri" w:cs="Times New Roman" w:ascii="Times New Roman" w:hAnsi="Times New Roman"/>
-                <w:b/>
-                <w:bCs/>
-                <w:kern w:val="2"/>
-                <w:sz w:val="14"/>
-                <w:szCs w:val="14"/>
-                <w:lang w:val="en-ID" w:eastAsia="en-US" w:bidi="ar-SA"/>
-              </w:rPr>
-              <w:t>: (</w:t>
-            </w:r>
-            <w:r>
-              <w:rPr>
-                <w:rFonts w:eastAsia="Calibri" w:cs="Times New Roman" w:ascii="Times New Roman" w:hAnsi="Times New Roman"/>
-                <w:b/>
-                <w:bCs/>
-                <w:kern w:val="2"/>
-                <w:sz w:val="14"/>
-                <w:szCs w:val="14"/>
-                <w:shd w:fill="FFFF00" w:val="clear"/>
-                <w:lang w:val="en-ID" w:eastAsia="en-US" w:bidi="ar-SA"/>
-              </w:rPr>
-              <w:t>akumulasi produk yang dikirim</w:t>
-            </w:r>
-            <w:r>
-              <w:rPr>
-                <w:rFonts w:eastAsia="Calibri" w:cs="Times New Roman" w:ascii="Times New Roman" w:hAnsi="Times New Roman"/>
-                <w:b/>
-                <w:bCs/>
-                <w:kern w:val="2"/>
-                <w:sz w:val="14"/>
-                <w:szCs w:val="14"/>
-                <w:lang w:val="en-ID" w:eastAsia="en-US" w:bidi="ar-SA"/>
-              </w:rPr>
-              <w:t>)</w:t>
+              <w:widowControl w:val="false"/>
+              <w:suppressAutoHyphens w:val="true"/>
+              <w:spacing w:lineRule="auto" w:line="240" w:before="100" w:after="0"/>
+              <w:jc w:val="left"/>
+              <w:rPr>
+                <w:rFonts w:ascii="Times New Roman" w:hAnsi="Times New Roman" w:cs="Times New Roman"/>
+                <w:b/>
+                <w:b/>
+                <w:bCs/>
+                <w:sz w:val="14"/>
+                <w:szCs w:val="14"/>
+              </w:rPr>
+            </w:pPr>
+            <w:r>
+              <w:rPr>
+                <w:rFonts w:eastAsia="Calibri" w:cs="Times New Roman" w:ascii="Times New Roman" w:hAnsi="Times New Roman"/>
+                <w:b/>
+                <w:bCs/>
+                <w:kern w:val="2"/>
+                <w:sz w:val="14"/>
+                <w:szCs w:val="14"/>
+                <w:lang w:val="en-ID" w:eastAsia="en-US" w:bidi="ar-SA"/>
+              </w:rPr>
+              <w:t>: ${</w:t>
+            </w:r>
+            <w:r>
+              <w:rPr>
+                <w:rFonts w:eastAsia="Calibri" w:cs="Times New Roman" w:ascii="Times New Roman" w:hAnsi="Times New Roman"/>
+                <w:b/>
+                <w:bCs/>
+                <w:kern w:val="2"/>
+                <w:sz w:val="14"/>
+                <w:szCs w:val="14"/>
+                <w:lang w:val="en-ID" w:eastAsia="ja-JP" w:bidi="ar-SA"/>
+              </w:rPr>
+              <w:t>total_product_sent</w:t>
+            </w:r>
+            <w:r>
+              <w:rPr>
+                <w:rFonts w:eastAsia="Calibri" w:cs="Times New Roman" w:ascii="Times New Roman" w:hAnsi="Times New Roman"/>
+                <w:b/>
+                <w:bCs/>
+                <w:kern w:val="2"/>
+                <w:sz w:val="14"/>
+                <w:szCs w:val="14"/>
+                <w:lang w:val="en-ID" w:eastAsia="en-US" w:bidi="ar-SA"/>
+              </w:rPr>
+              <w:t>}</w:t>
             </w:r>
           </w:p>
         </w:tc>
@@ -2023,7 +1806,8 @@
           <w:p>
             <w:pPr>
               <w:pStyle w:val="Normal"/>
-              <w:widowControl/>
+              <w:widowControl w:val="false"/>
+              <w:suppressAutoHyphens w:val="true"/>
               <w:spacing w:lineRule="auto" w:line="240" w:before="100" w:after="0"/>
               <w:jc w:val="left"/>
               <w:rPr>
@@ -2063,54 +1847,54 @@
           <w:p>
             <w:pPr>
               <w:pStyle w:val="Normal"/>
-              <w:widowControl/>
-              <w:spacing w:lineRule="auto" w:line="240" w:before="100" w:after="0"/>
-              <w:jc w:val="left"/>
-              <w:rPr>
-                <w:rFonts w:ascii="Times New Roman" w:hAnsi="Times New Roman" w:cs="Times New Roman"/>
-                <w:b/>
-                <w:b/>
-                <w:bCs/>
-                <w:sz w:val="14"/>
-                <w:szCs w:val="14"/>
-              </w:rPr>
-            </w:pPr>
-            <w:r>
-              <w:rPr>
-                <w:rFonts w:eastAsia="Calibri" w:cs="Times New Roman" w:ascii="Times New Roman" w:hAnsi="Times New Roman"/>
-                <w:b/>
-                <w:bCs/>
-                <w:kern w:val="2"/>
-                <w:sz w:val="14"/>
-                <w:szCs w:val="14"/>
-                <w:lang w:val="en-ID" w:eastAsia="en-US" w:bidi="ar-SA"/>
-              </w:rPr>
-              <w:t>: (</w:t>
-            </w:r>
-            <w:r>
-              <w:rPr>
-                <w:rFonts w:eastAsia="Calibri" w:cs="Times New Roman" w:ascii="Times New Roman" w:hAnsi="Times New Roman"/>
-                <w:b/>
-                <w:bCs/>
-                <w:kern w:val="2"/>
-                <w:sz w:val="14"/>
-                <w:szCs w:val="14"/>
-                <w:shd w:fill="FFFF00" w:val="clear"/>
-                <w:lang w:val="en-ID" w:eastAsia="en-US" w:bidi="ar-SA"/>
-              </w:rPr>
-              <w:t>akumulasi produk yang dikirim</w:t>
-            </w:r>
-            <w:r>
-              <w:rPr>
-                <w:rFonts w:eastAsia="Calibri" w:cs="Times New Roman" w:ascii="Times New Roman" w:hAnsi="Times New Roman"/>
-                <w:b/>
-                <w:bCs/>
-                <w:kern w:val="2"/>
-                <w:sz w:val="14"/>
-                <w:szCs w:val="14"/>
-                <w:lang w:val="en-ID" w:eastAsia="en-US" w:bidi="ar-SA"/>
-              </w:rPr>
-              <w:t>)</w:t>
+              <w:widowControl w:val="false"/>
+              <w:suppressAutoHyphens w:val="true"/>
+              <w:spacing w:lineRule="auto" w:line="240" w:before="100" w:after="0"/>
+              <w:jc w:val="left"/>
+              <w:rPr>
+                <w:rFonts w:ascii="Times New Roman" w:hAnsi="Times New Roman" w:cs="Times New Roman"/>
+                <w:b/>
+                <w:b/>
+                <w:bCs/>
+                <w:sz w:val="14"/>
+                <w:szCs w:val="14"/>
+              </w:rPr>
+            </w:pPr>
+            <w:r>
+              <w:rPr>
+                <w:rFonts w:eastAsia="Calibri" w:cs="Times New Roman" w:ascii="Times New Roman" w:hAnsi="Times New Roman"/>
+                <w:b/>
+                <w:bCs/>
+                <w:kern w:val="2"/>
+                <w:sz w:val="14"/>
+                <w:szCs w:val="14"/>
+                <w:lang w:val="en-ID" w:eastAsia="en-US" w:bidi="ar-SA"/>
+              </w:rPr>
+              <w:t>: ${</w:t>
+            </w:r>
+            <w:r>
+              <w:rPr>
+                <w:rFonts w:eastAsia="Calibri" w:cs="Times New Roman" w:ascii="Times New Roman" w:hAnsi="Times New Roman"/>
+                <w:b/>
+                <w:bCs/>
+                <w:kern w:val="2"/>
+                <w:sz w:val="14"/>
+                <w:szCs w:val="14"/>
+                <w:lang w:val="en-ID" w:eastAsia="ja-JP" w:bidi="ar-SA"/>
+              </w:rPr>
+              <w:t>total_product_sent</w:t>
+            </w:r>
+            <w:r>
+              <w:rPr>
+                <w:rFonts w:eastAsia="Calibri" w:cs="Times New Roman" w:ascii="Times New Roman" w:hAnsi="Times New Roman"/>
+                <w:b/>
+                <w:bCs/>
+                <w:kern w:val="2"/>
+                <w:sz w:val="14"/>
+                <w:szCs w:val="14"/>
+                <w:lang w:val="en-ID" w:eastAsia="en-US" w:bidi="ar-SA"/>
+              </w:rPr>
+              <w:t>}</w:t>
             </w:r>
           </w:p>
         </w:tc>
@@ -2128,7 +1912,8 @@
           <w:p>
             <w:pPr>
               <w:pStyle w:val="Normal"/>
-              <w:widowControl/>
+              <w:widowControl w:val="false"/>
+              <w:suppressAutoHyphens w:val="true"/>
               <w:spacing w:lineRule="auto" w:line="240" w:before="100" w:after="0"/>
               <w:jc w:val="left"/>
               <w:rPr>
@@ -2185,7 +1970,8 @@
           <w:p>
             <w:pPr>
               <w:pStyle w:val="Normal"/>
-              <w:widowControl/>
+              <w:widowControl w:val="false"/>
+              <w:suppressAutoHyphens w:val="true"/>
               <w:spacing w:lineRule="auto" w:line="240" w:before="100" w:after="0"/>
               <w:jc w:val="center"/>
               <w:rPr>
@@ -2225,7 +2011,8 @@
           <w:p>
             <w:pPr>
               <w:pStyle w:val="Normal"/>
-              <w:widowControl/>
+              <w:widowControl w:val="false"/>
+              <w:suppressAutoHyphens w:val="true"/>
               <w:spacing w:lineRule="auto" w:line="240" w:before="100" w:after="0"/>
               <w:jc w:val="center"/>
               <w:rPr>
@@ -2253,7 +2040,7 @@
         </w:tc>
         <w:tc>
           <w:tcPr>
-            <w:tcW w:w="2614" w:type="dxa"/>
+            <w:tcW w:w="2616" w:type="dxa"/>
             <w:gridSpan w:val="5"/>
             <w:tcBorders>
               <w:top w:val="nil"/>
@@ -2265,7 +2052,8 @@
           <w:p>
             <w:pPr>
               <w:pStyle w:val="Normal"/>
-              <w:widowControl/>
+              <w:widowControl w:val="false"/>
+              <w:suppressAutoHyphens w:val="true"/>
               <w:spacing w:lineRule="auto" w:line="240" w:before="100" w:after="0"/>
               <w:jc w:val="center"/>
               <w:rPr>
@@ -2293,7 +2081,7 @@
         </w:tc>
         <w:tc>
           <w:tcPr>
-            <w:tcW w:w="2613" w:type="dxa"/>
+            <w:tcW w:w="2611" w:type="dxa"/>
             <w:gridSpan w:val="3"/>
             <w:tcBorders>
               <w:top w:val="nil"/>
@@ -2305,7 +2093,8 @@
           <w:p>
             <w:pPr>
               <w:pStyle w:val="Normal"/>
-              <w:widowControl/>
+              <w:widowControl w:val="false"/>
+              <w:suppressAutoHyphens w:val="true"/>
               <w:spacing w:lineRule="auto" w:line="240" w:before="100" w:after="0"/>
               <w:jc w:val="center"/>
               <w:rPr>
@@ -2348,7 +2137,8 @@
           <w:p>
             <w:pPr>
               <w:pStyle w:val="Normal"/>
-              <w:widowControl/>
+              <w:widowControl w:val="false"/>
+              <w:suppressAutoHyphens w:val="true"/>
               <w:spacing w:lineRule="auto" w:line="240" w:before="100" w:after="0"/>
               <w:jc w:val="center"/>
               <w:rPr>
@@ -2389,7 +2179,8 @@
           <w:p>
             <w:pPr>
               <w:pStyle w:val="Normal"/>
-              <w:widowControl/>
+              <w:widowControl w:val="false"/>
+              <w:suppressAutoHyphens w:val="true"/>
               <w:spacing w:lineRule="auto" w:line="240" w:before="100" w:after="0"/>
               <w:jc w:val="center"/>
               <w:rPr>
@@ -2417,7 +2208,7 @@
         </w:tc>
         <w:tc>
           <w:tcPr>
-            <w:tcW w:w="2614" w:type="dxa"/>
+            <w:tcW w:w="2616" w:type="dxa"/>
             <w:gridSpan w:val="5"/>
             <w:tcBorders>
               <w:top w:val="nil"/>
@@ -2430,7 +2221,8 @@
           <w:p>
             <w:pPr>
               <w:pStyle w:val="Normal"/>
-              <w:widowControl/>
+              <w:widowControl w:val="false"/>
+              <w:suppressAutoHyphens w:val="true"/>
               <w:spacing w:lineRule="auto" w:line="240" w:before="100" w:after="0"/>
               <w:jc w:val="center"/>
               <w:rPr>
@@ -2458,7 +2250,7 @@
         </w:tc>
         <w:tc>
           <w:tcPr>
-            <w:tcW w:w="2613" w:type="dxa"/>
+            <w:tcW w:w="2611" w:type="dxa"/>
             <w:gridSpan w:val="3"/>
             <w:tcBorders>
               <w:top w:val="nil"/>
@@ -2471,7 +2263,8 @@
           <w:p>
             <w:pPr>
               <w:pStyle w:val="Normal"/>
-              <w:widowControl/>
+              <w:widowControl w:val="false"/>
+              <w:suppressAutoHyphens w:val="true"/>
               <w:spacing w:lineRule="auto" w:line="240" w:before="100" w:after="0"/>
               <w:jc w:val="center"/>
               <w:rPr>
@@ -2541,10 +2334,10 @@
       </w:tblPr>
       <w:tblGrid>
         <w:gridCol w:w="1411"/>
-        <w:gridCol w:w="1134"/>
+        <w:gridCol w:w="1133"/>
         <w:gridCol w:w="706"/>
         <w:gridCol w:w="2393"/>
-        <w:gridCol w:w="1112"/>
+        <w:gridCol w:w="1113"/>
       </w:tblGrid>
       <w:tr>
         <w:trPr/>
@@ -2561,7 +2354,8 @@
           <w:p>
             <w:pPr>
               <w:pStyle w:val="Normal"/>
-              <w:widowControl/>
+              <w:widowControl w:val="false"/>
+              <w:suppressAutoHyphens w:val="true"/>
               <w:spacing w:lineRule="auto" w:line="240" w:before="100" w:after="0"/>
               <w:jc w:val="left"/>
               <w:rPr>
@@ -2589,7 +2383,7 @@
         </w:tc>
         <w:tc>
           <w:tcPr>
-            <w:tcW w:w="1134" w:type="dxa"/>
+            <w:tcW w:w="1133" w:type="dxa"/>
             <w:tcBorders>
               <w:top w:val="single" w:sz="12" w:space="0" w:color="000000"/>
               <w:left w:val="nil"/>
@@ -2600,53 +2394,30 @@
           <w:p>
             <w:pPr>
               <w:pStyle w:val="Normal"/>
-              <w:widowControl/>
-              <w:spacing w:lineRule="auto" w:line="240" w:before="100" w:after="0"/>
-              <w:jc w:val="left"/>
-              <w:rPr>
-                <w:rFonts w:ascii="Times New Roman" w:hAnsi="Times New Roman" w:cs="Times New Roman"/>
-                <w:b/>
-                <w:b/>
-                <w:bCs/>
-                <w:sz w:val="14"/>
-                <w:szCs w:val="14"/>
-              </w:rPr>
-            </w:pPr>
-            <w:r>
-              <w:rPr>
-                <w:rFonts w:eastAsia="Calibri" w:cs="Times New Roman" w:ascii="Times New Roman" w:hAnsi="Times New Roman"/>
-                <w:b/>
-                <w:bCs/>
-                <w:kern w:val="2"/>
-                <w:sz w:val="14"/>
-                <w:szCs w:val="14"/>
-                <w:lang w:val="en-ID" w:eastAsia="en-US" w:bidi="ar-SA"/>
-              </w:rPr>
-              <w:t>: ${</w:t>
-            </w:r>
-            <w:r>
-              <w:rPr>
-                <w:rFonts w:eastAsia="Calibri" w:cs="Times New Roman" w:ascii="Times New Roman" w:hAnsi="Times New Roman"/>
-                <w:b/>
-                <w:bCs/>
-                <w:kern w:val="2"/>
-                <w:sz w:val="14"/>
-                <w:szCs w:val="14"/>
-                <w:lang w:val="en-ID" w:eastAsia="en-US" w:bidi="ar-SA"/>
-              </w:rPr>
-              <w:t>jarak</w:t>
-            </w:r>
-            <w:r>
-              <w:rPr>
-                <w:rFonts w:eastAsia="Calibri" w:cs="Times New Roman" w:ascii="Times New Roman" w:hAnsi="Times New Roman"/>
-                <w:b/>
-                <w:bCs/>
-                <w:kern w:val="2"/>
-                <w:sz w:val="14"/>
-                <w:szCs w:val="14"/>
-                <w:lang w:val="en-ID" w:eastAsia="en-US" w:bidi="ar-SA"/>
-              </w:rPr>
-              <w:t>}</w:t>
+              <w:widowControl w:val="false"/>
+              <w:suppressAutoHyphens w:val="true"/>
+              <w:spacing w:lineRule="auto" w:line="240" w:before="100" w:after="0"/>
+              <w:jc w:val="left"/>
+              <w:rPr>
+                <w:rFonts w:ascii="Times New Roman" w:hAnsi="Times New Roman" w:cs="Times New Roman"/>
+                <w:b/>
+                <w:b/>
+                <w:bCs/>
+                <w:sz w:val="14"/>
+                <w:szCs w:val="14"/>
+              </w:rPr>
+            </w:pPr>
+            <w:r>
+              <w:rPr>
+                <w:rFonts w:eastAsia="Calibri" w:cs="Times New Roman" w:ascii="Times New Roman" w:hAnsi="Times New Roman"/>
+                <w:b/>
+                <w:bCs/>
+                <w:kern w:val="2"/>
+                <w:sz w:val="14"/>
+                <w:szCs w:val="14"/>
+                <w:lang w:val="en-ID" w:eastAsia="en-US" w:bidi="ar-SA"/>
+              </w:rPr>
+              <w:t>: ${jarak}</w:t>
             </w:r>
           </w:p>
         </w:tc>
@@ -2663,7 +2434,8 @@
           <w:p>
             <w:pPr>
               <w:pStyle w:val="Normal"/>
-              <w:widowControl/>
+              <w:widowControl w:val="false"/>
+              <w:suppressAutoHyphens w:val="true"/>
               <w:spacing w:lineRule="auto" w:line="240" w:before="100" w:after="0"/>
               <w:jc w:val="left"/>
               <w:rPr>
@@ -2702,7 +2474,8 @@
           <w:p>
             <w:pPr>
               <w:pStyle w:val="Normal"/>
-              <w:widowControl/>
+              <w:widowControl w:val="false"/>
+              <w:suppressAutoHyphens w:val="true"/>
               <w:spacing w:lineRule="auto" w:line="240" w:before="100" w:after="0"/>
               <w:jc w:val="left"/>
               <w:rPr>
@@ -2730,7 +2503,7 @@
         </w:tc>
         <w:tc>
           <w:tcPr>
-            <w:tcW w:w="1112" w:type="dxa"/>
+            <w:tcW w:w="1113" w:type="dxa"/>
             <w:tcBorders>
               <w:top w:val="single" w:sz="12" w:space="0" w:color="000000"/>
               <w:left w:val="nil"/>
@@ -2741,54 +2514,30 @@
           <w:p>
             <w:pPr>
               <w:pStyle w:val="Normal"/>
-              <w:widowControl/>
-              <w:spacing w:lineRule="auto" w:line="240" w:before="100" w:after="0"/>
-              <w:jc w:val="left"/>
-              <w:rPr>
-                <w:rFonts w:ascii="Times New Roman" w:hAnsi="Times New Roman" w:cs="Times New Roman"/>
-                <w:b/>
-                <w:b/>
-                <w:bCs/>
-                <w:sz w:val="14"/>
-                <w:szCs w:val="14"/>
-              </w:rPr>
-            </w:pPr>
-            <w:r>
-              <w:rPr>
-                <w:rFonts w:eastAsia="Calibri" w:cs="Times New Roman" w:ascii="Times New Roman" w:hAnsi="Times New Roman"/>
-                <w:b/>
-                <w:bCs/>
-                <w:kern w:val="2"/>
-                <w:sz w:val="14"/>
-                <w:szCs w:val="14"/>
-                <w:lang w:val="en-ID" w:eastAsia="en-US" w:bidi="ar-SA"/>
-              </w:rPr>
-              <w:t>: (</w:t>
-            </w:r>
-            <w:r>
-              <w:rPr>
-                <w:rFonts w:eastAsia="Calibri" w:cs="Times New Roman" w:ascii="Times New Roman" w:hAnsi="Times New Roman"/>
-                <w:b/>
-                <w:bCs/>
-                <w:kern w:val="2"/>
-                <w:sz w:val="14"/>
-                <w:szCs w:val="14"/>
-                <w:shd w:fill="FFFF00" w:val="clear"/>
-                <w:lang w:val="en-ID" w:eastAsia="en-US" w:bidi="ar-SA"/>
-              </w:rPr>
-              <w:t>ditambahkan</w:t>
-            </w:r>
-            <w:r>
-              <w:rPr>
-                <w:rFonts w:eastAsia="Calibri" w:cs="Times New Roman" w:ascii="Times New Roman" w:hAnsi="Times New Roman"/>
-                <w:b/>
-                <w:bCs/>
-                <w:kern w:val="2"/>
-                <w:sz w:val="14"/>
-                <w:szCs w:val="14"/>
-                <w:lang w:val="en-ID" w:eastAsia="en-US" w:bidi="ar-SA"/>
-              </w:rPr>
-              <w:t>)</w:t>
+              <w:widowControl w:val="false"/>
+              <w:suppressAutoHyphens w:val="true"/>
+              <w:spacing w:lineRule="auto" w:line="240" w:before="100" w:after="0"/>
+              <w:jc w:val="left"/>
+              <w:rPr>
+                <w:rFonts w:ascii="Times New Roman" w:hAnsi="Times New Roman" w:cs="Times New Roman"/>
+                <w:b/>
+                <w:b/>
+                <w:bCs/>
+                <w:sz w:val="14"/>
+                <w:szCs w:val="14"/>
+              </w:rPr>
+            </w:pPr>
+            <w:r>
+              <w:rPr>
+                <w:rFonts w:eastAsia="Calibri" w:cs="Times New Roman" w:ascii="Times New Roman" w:hAnsi="Times New Roman"/>
+                <w:b/>
+                <w:bCs/>
+                <w:kern w:val="2"/>
+                <w:sz w:val="14"/>
+                <w:szCs w:val="14"/>
+                <w:lang w:val="en-ID" w:eastAsia="en-US" w:bidi="ar-SA"/>
+              </w:rPr>
+              <w:t>: ${waktu_tempuh}</w:t>
             </w:r>
           </w:p>
         </w:tc>
@@ -2808,7 +2557,8 @@
           <w:p>
             <w:pPr>
               <w:pStyle w:val="Normal"/>
-              <w:widowControl/>
+              <w:widowControl w:val="false"/>
+              <w:suppressAutoHyphens w:val="true"/>
               <w:spacing w:lineRule="auto" w:line="240" w:before="100" w:after="0"/>
               <w:jc w:val="left"/>
               <w:rPr>
@@ -2836,7 +2586,7 @@
         </w:tc>
         <w:tc>
           <w:tcPr>
-            <w:tcW w:w="1840" w:type="dxa"/>
+            <w:tcW w:w="1839" w:type="dxa"/>
             <w:gridSpan w:val="2"/>
             <w:tcBorders>
               <w:top w:val="nil"/>
@@ -2848,41 +2598,30 @@
           <w:p>
             <w:pPr>
               <w:pStyle w:val="Normal"/>
-              <w:widowControl/>
-              <w:spacing w:lineRule="auto" w:line="240" w:before="100" w:after="0"/>
-              <w:jc w:val="left"/>
-              <w:rPr>
-                <w:rFonts w:ascii="Times New Roman" w:hAnsi="Times New Roman" w:cs="Times New Roman"/>
-                <w:b/>
-                <w:b/>
-                <w:bCs/>
-                <w:sz w:val="14"/>
-                <w:szCs w:val="14"/>
-              </w:rPr>
-            </w:pPr>
-            <w:r>
-              <w:rPr>
-                <w:rFonts w:eastAsia="Calibri" w:cs="Times New Roman" w:ascii="Times New Roman" w:hAnsi="Times New Roman"/>
-                <w:b/>
-                <w:bCs/>
-                <w:kern w:val="2"/>
-                <w:sz w:val="14"/>
-                <w:szCs w:val="14"/>
-                <w:lang w:val="en-ID" w:eastAsia="en-US" w:bidi="ar-SA"/>
-              </w:rPr>
-              <w:t xml:space="preserve">: </w:t>
-            </w:r>
-            <w:r>
-              <w:rPr>
-                <w:rFonts w:eastAsia="Calibri" w:cs="Times New Roman" w:ascii="Times New Roman" w:hAnsi="Times New Roman"/>
-                <w:b/>
-                <w:bCs/>
-                <w:kern w:val="2"/>
-                <w:sz w:val="14"/>
-                <w:szCs w:val="14"/>
-                <w:lang w:val="en-ID" w:eastAsia="en-US" w:bidi="ar-SA"/>
-              </w:rPr>
-              <w:t>${jam}</w:t>
+              <w:widowControl w:val="false"/>
+              <w:suppressAutoHyphens w:val="true"/>
+              <w:spacing w:lineRule="auto" w:line="240" w:before="100" w:after="0"/>
+              <w:jc w:val="left"/>
+              <w:rPr>
+                <w:rFonts w:ascii="Times New Roman" w:hAnsi="Times New Roman" w:cs="Times New Roman"/>
+                <w:b/>
+                <w:b/>
+                <w:bCs/>
+                <w:sz w:val="14"/>
+                <w:szCs w:val="14"/>
+              </w:rPr>
+            </w:pPr>
+            <w:r>
+              <w:rPr>
+                <w:rFonts w:eastAsia="Calibri" w:cs="Times New Roman" w:ascii="Times New Roman" w:hAnsi="Times New Roman"/>
+                <w:b/>
+                <w:bCs/>
+                <w:kern w:val="2"/>
+                <w:sz w:val="14"/>
+                <w:szCs w:val="14"/>
+                <w:lang w:val="en-ID" w:eastAsia="en-US" w:bidi="ar-SA"/>
+              </w:rPr>
+              <w:t>: ${jam}</w:t>
             </w:r>
           </w:p>
         </w:tc>
@@ -2899,7 +2638,8 @@
           <w:p>
             <w:pPr>
               <w:pStyle w:val="Normal"/>
-              <w:widowControl/>
+              <w:widowControl w:val="false"/>
+              <w:suppressAutoHyphens w:val="true"/>
               <w:spacing w:lineRule="auto" w:line="240" w:before="100" w:after="0"/>
               <w:jc w:val="left"/>
               <w:rPr>
@@ -2927,7 +2667,7 @@
         </w:tc>
         <w:tc>
           <w:tcPr>
-            <w:tcW w:w="1112" w:type="dxa"/>
+            <w:tcW w:w="1113" w:type="dxa"/>
             <w:tcBorders>
               <w:top w:val="nil"/>
               <w:left w:val="nil"/>
@@ -2938,29 +2678,30 @@
           <w:p>
             <w:pPr>
               <w:pStyle w:val="Normal"/>
-              <w:widowControl/>
-              <w:spacing w:lineRule="auto" w:line="240" w:before="100" w:after="0"/>
-              <w:jc w:val="left"/>
-              <w:rPr>
-                <w:rFonts w:ascii="Times New Roman" w:hAnsi="Times New Roman" w:cs="Times New Roman"/>
-                <w:b/>
-                <w:b/>
-                <w:bCs/>
-                <w:sz w:val="14"/>
-                <w:szCs w:val="14"/>
-              </w:rPr>
-            </w:pPr>
-            <w:r>
-              <w:rPr>
-                <w:rFonts w:eastAsia="Calibri" w:cs="Times New Roman" w:ascii="Times New Roman" w:hAnsi="Times New Roman"/>
-                <w:b/>
-                <w:bCs/>
-                <w:kern w:val="2"/>
-                <w:sz w:val="14"/>
-                <w:szCs w:val="14"/>
-                <w:lang w:val="en-ID" w:eastAsia="en-US" w:bidi="ar-SA"/>
-              </w:rPr>
-              <w:t xml:space="preserve">: </w:t>
+              <w:widowControl w:val="false"/>
+              <w:suppressAutoHyphens w:val="true"/>
+              <w:spacing w:lineRule="auto" w:line="240" w:before="100" w:after="0"/>
+              <w:jc w:val="left"/>
+              <w:rPr>
+                <w:rFonts w:ascii="Times New Roman" w:hAnsi="Times New Roman" w:cs="Times New Roman"/>
+                <w:b/>
+                <w:b/>
+                <w:bCs/>
+                <w:sz w:val="14"/>
+                <w:szCs w:val="14"/>
+              </w:rPr>
+            </w:pPr>
+            <w:r>
+              <w:rPr>
+                <w:rFonts w:eastAsia="Calibri" w:cs="Times New Roman" w:ascii="Times New Roman" w:hAnsi="Times New Roman"/>
+                <w:b/>
+                <w:bCs/>
+                <w:kern w:val="2"/>
+                <w:sz w:val="14"/>
+                <w:szCs w:val="14"/>
+                <w:lang w:val="en-ID" w:eastAsia="en-US" w:bidi="ar-SA"/>
+              </w:rPr>
+              <w:t>:</w:t>
             </w:r>
           </w:p>
         </w:tc>
@@ -2980,7 +2721,8 @@
           <w:p>
             <w:pPr>
               <w:pStyle w:val="Normal"/>
-              <w:widowControl/>
+              <w:widowControl w:val="false"/>
+              <w:suppressAutoHyphens w:val="true"/>
               <w:spacing w:lineRule="auto" w:line="240" w:before="100" w:after="0"/>
               <w:jc w:val="left"/>
               <w:rPr>
@@ -3008,7 +2750,7 @@
         </w:tc>
         <w:tc>
           <w:tcPr>
-            <w:tcW w:w="1840" w:type="dxa"/>
+            <w:tcW w:w="1839" w:type="dxa"/>
             <w:gridSpan w:val="2"/>
             <w:tcBorders>
               <w:top w:val="nil"/>
@@ -3020,29 +2762,30 @@
           <w:p>
             <w:pPr>
               <w:pStyle w:val="Normal"/>
-              <w:widowControl/>
-              <w:spacing w:lineRule="auto" w:line="240" w:before="100" w:after="0"/>
-              <w:jc w:val="left"/>
-              <w:rPr>
-                <w:rFonts w:ascii="Times New Roman" w:hAnsi="Times New Roman" w:cs="Times New Roman"/>
-                <w:b/>
-                <w:b/>
-                <w:bCs/>
-                <w:sz w:val="14"/>
-                <w:szCs w:val="14"/>
-              </w:rPr>
-            </w:pPr>
-            <w:r>
-              <w:rPr>
-                <w:rFonts w:eastAsia="Calibri" w:cs="Times New Roman" w:ascii="Times New Roman" w:hAnsi="Times New Roman"/>
-                <w:b/>
-                <w:bCs/>
-                <w:kern w:val="2"/>
-                <w:sz w:val="14"/>
-                <w:szCs w:val="14"/>
-                <w:lang w:val="en-ID" w:eastAsia="en-US" w:bidi="ar-SA"/>
-              </w:rPr>
-              <w:t xml:space="preserve">: </w:t>
+              <w:widowControl w:val="false"/>
+              <w:suppressAutoHyphens w:val="true"/>
+              <w:spacing w:lineRule="auto" w:line="240" w:before="100" w:after="0"/>
+              <w:jc w:val="left"/>
+              <w:rPr>
+                <w:rFonts w:ascii="Times New Roman" w:hAnsi="Times New Roman" w:cs="Times New Roman"/>
+                <w:b/>
+                <w:b/>
+                <w:bCs/>
+                <w:sz w:val="14"/>
+                <w:szCs w:val="14"/>
+              </w:rPr>
+            </w:pPr>
+            <w:r>
+              <w:rPr>
+                <w:rFonts w:eastAsia="Calibri" w:cs="Times New Roman" w:ascii="Times New Roman" w:hAnsi="Times New Roman"/>
+                <w:b/>
+                <w:bCs/>
+                <w:kern w:val="2"/>
+                <w:sz w:val="14"/>
+                <w:szCs w:val="14"/>
+                <w:lang w:val="en-ID" w:eastAsia="en-US" w:bidi="ar-SA"/>
+              </w:rPr>
+              <w:t>:</w:t>
             </w:r>
           </w:p>
         </w:tc>
@@ -3059,7 +2802,8 @@
           <w:p>
             <w:pPr>
               <w:pStyle w:val="Normal"/>
-              <w:widowControl/>
+              <w:widowControl w:val="false"/>
+              <w:suppressAutoHyphens w:val="true"/>
               <w:spacing w:lineRule="auto" w:line="240" w:before="100" w:after="0"/>
               <w:jc w:val="left"/>
               <w:rPr>
@@ -3087,7 +2831,7 @@
         </w:tc>
         <w:tc>
           <w:tcPr>
-            <w:tcW w:w="1112" w:type="dxa"/>
+            <w:tcW w:w="1113" w:type="dxa"/>
             <w:tcBorders>
               <w:top w:val="nil"/>
               <w:left w:val="nil"/>
@@ -3098,29 +2842,30 @@
           <w:p>
             <w:pPr>
               <w:pStyle w:val="Normal"/>
-              <w:widowControl/>
-              <w:spacing w:lineRule="auto" w:line="240" w:before="100" w:after="0"/>
-              <w:jc w:val="left"/>
-              <w:rPr>
-                <w:rFonts w:ascii="Times New Roman" w:hAnsi="Times New Roman" w:cs="Times New Roman"/>
-                <w:b/>
-                <w:b/>
-                <w:bCs/>
-                <w:sz w:val="14"/>
-                <w:szCs w:val="14"/>
-              </w:rPr>
-            </w:pPr>
-            <w:r>
-              <w:rPr>
-                <w:rFonts w:eastAsia="Calibri" w:cs="Times New Roman" w:ascii="Times New Roman" w:hAnsi="Times New Roman"/>
-                <w:b/>
-                <w:bCs/>
-                <w:kern w:val="2"/>
-                <w:sz w:val="14"/>
-                <w:szCs w:val="14"/>
-                <w:lang w:val="en-ID" w:eastAsia="en-US" w:bidi="ar-SA"/>
-              </w:rPr>
-              <w:t xml:space="preserve">: </w:t>
+              <w:widowControl w:val="false"/>
+              <w:suppressAutoHyphens w:val="true"/>
+              <w:spacing w:lineRule="auto" w:line="240" w:before="100" w:after="0"/>
+              <w:jc w:val="left"/>
+              <w:rPr>
+                <w:rFonts w:ascii="Times New Roman" w:hAnsi="Times New Roman" w:cs="Times New Roman"/>
+                <w:b/>
+                <w:b/>
+                <w:bCs/>
+                <w:sz w:val="14"/>
+                <w:szCs w:val="14"/>
+              </w:rPr>
+            </w:pPr>
+            <w:r>
+              <w:rPr>
+                <w:rFonts w:eastAsia="Calibri" w:cs="Times New Roman" w:ascii="Times New Roman" w:hAnsi="Times New Roman"/>
+                <w:b/>
+                <w:bCs/>
+                <w:kern w:val="2"/>
+                <w:sz w:val="14"/>
+                <w:szCs w:val="14"/>
+                <w:lang w:val="en-ID" w:eastAsia="en-US" w:bidi="ar-SA"/>
+              </w:rPr>
+              <w:t>:</w:t>
             </w:r>
           </w:p>
         </w:tc>
@@ -3140,7 +2885,8 @@
           <w:p>
             <w:pPr>
               <w:pStyle w:val="Normal"/>
-              <w:widowControl/>
+              <w:widowControl w:val="false"/>
+              <w:suppressAutoHyphens w:val="true"/>
               <w:spacing w:lineRule="auto" w:line="240" w:before="100" w:after="0"/>
               <w:jc w:val="left"/>
               <w:rPr>
@@ -3168,7 +2914,7 @@
         </w:tc>
         <w:tc>
           <w:tcPr>
-            <w:tcW w:w="1840" w:type="dxa"/>
+            <w:tcW w:w="1839" w:type="dxa"/>
             <w:gridSpan w:val="2"/>
             <w:tcBorders>
               <w:top w:val="nil"/>
@@ -3180,29 +2926,30 @@
           <w:p>
             <w:pPr>
               <w:pStyle w:val="Normal"/>
-              <w:widowControl/>
-              <w:spacing w:lineRule="auto" w:line="240" w:before="100" w:after="0"/>
-              <w:jc w:val="left"/>
-              <w:rPr>
-                <w:rFonts w:ascii="Times New Roman" w:hAnsi="Times New Roman" w:cs="Times New Roman"/>
-                <w:b/>
-                <w:b/>
-                <w:bCs/>
-                <w:sz w:val="14"/>
-                <w:szCs w:val="14"/>
-              </w:rPr>
-            </w:pPr>
-            <w:r>
-              <w:rPr>
-                <w:rFonts w:eastAsia="Calibri" w:cs="Times New Roman" w:ascii="Times New Roman" w:hAnsi="Times New Roman"/>
-                <w:b/>
-                <w:bCs/>
-                <w:kern w:val="2"/>
-                <w:sz w:val="14"/>
-                <w:szCs w:val="14"/>
-                <w:lang w:val="en-ID" w:eastAsia="en-US" w:bidi="ar-SA"/>
-              </w:rPr>
-              <w:t xml:space="preserve">: </w:t>
+              <w:widowControl w:val="false"/>
+              <w:suppressAutoHyphens w:val="true"/>
+              <w:spacing w:lineRule="auto" w:line="240" w:before="100" w:after="0"/>
+              <w:jc w:val="left"/>
+              <w:rPr>
+                <w:rFonts w:ascii="Times New Roman" w:hAnsi="Times New Roman" w:cs="Times New Roman"/>
+                <w:b/>
+                <w:b/>
+                <w:bCs/>
+                <w:sz w:val="14"/>
+                <w:szCs w:val="14"/>
+              </w:rPr>
+            </w:pPr>
+            <w:r>
+              <w:rPr>
+                <w:rFonts w:eastAsia="Calibri" w:cs="Times New Roman" w:ascii="Times New Roman" w:hAnsi="Times New Roman"/>
+                <w:b/>
+                <w:bCs/>
+                <w:kern w:val="2"/>
+                <w:sz w:val="14"/>
+                <w:szCs w:val="14"/>
+                <w:lang w:val="en-ID" w:eastAsia="en-US" w:bidi="ar-SA"/>
+              </w:rPr>
+              <w:t>:</w:t>
             </w:r>
           </w:p>
         </w:tc>
@@ -3219,34 +2966,33 @@
           <w:p>
             <w:pPr>
               <w:pStyle w:val="Normal"/>
-              <w:widowControl/>
-              <w:spacing w:lineRule="auto" w:line="240" w:before="100" w:after="0"/>
-              <w:jc w:val="left"/>
-              <w:rPr>
-                <w:rFonts w:ascii="Times New Roman" w:hAnsi="Times New Roman" w:cs="Times New Roman"/>
-                <w:b/>
-                <w:b/>
-                <w:bCs/>
-                <w:sz w:val="14"/>
-                <w:szCs w:val="14"/>
-              </w:rPr>
-            </w:pPr>
-            <w:r>
-              <w:rPr>
-                <w:rFonts w:eastAsia="Calibri" w:cs="Times New Roman" w:ascii="Times New Roman" w:hAnsi="Times New Roman"/>
-                <w:b/>
-                <w:bCs/>
-                <w:kern w:val="2"/>
+              <w:widowControl w:val="false"/>
+              <w:suppressAutoHyphens w:val="true"/>
+              <w:spacing w:lineRule="auto" w:line="240" w:before="100" w:after="0"/>
+              <w:jc w:val="left"/>
+              <w:rPr>
+                <w:rFonts w:ascii="Times New Roman" w:hAnsi="Times New Roman" w:cs="Times New Roman"/>
+                <w:b/>
+                <w:b/>
+                <w:bCs/>
+                <w:sz w:val="14"/>
+                <w:szCs w:val="14"/>
+              </w:rPr>
+            </w:pPr>
+            <w:r>
+              <w:rPr>
+                <w:rFonts w:cs="Times New Roman" w:ascii="Times New Roman" w:hAnsi="Times New Roman"/>
+                <w:b/>
+                <w:bCs/>
                 <w:sz w:val="22"/>
-                <w:szCs w:val="22"/>
-                <w:lang w:val="en-ID" w:eastAsia="en-US" w:bidi="ar-SA"/>
-              </w:rPr>
-            </w:r>
-          </w:p>
-        </w:tc>
-        <w:tc>
-          <w:tcPr>
-            <w:tcW w:w="1112" w:type="dxa"/>
+                <w:szCs w:val="14"/>
+              </w:rPr>
+            </w:r>
+          </w:p>
+        </w:tc>
+        <w:tc>
+          <w:tcPr>
+            <w:tcW w:w="1113" w:type="dxa"/>
             <w:tcBorders>
               <w:top w:val="nil"/>
               <w:left w:val="nil"/>
@@ -3257,27 +3003,26 @@
           <w:p>
             <w:pPr>
               <w:pStyle w:val="Normal"/>
-              <w:widowControl/>
-              <w:spacing w:lineRule="auto" w:line="240" w:before="100" w:after="0"/>
-              <w:jc w:val="left"/>
-              <w:rPr>
-                <w:rFonts w:ascii="Times New Roman" w:hAnsi="Times New Roman" w:cs="Times New Roman"/>
-                <w:b/>
-                <w:b/>
-                <w:bCs/>
-                <w:sz w:val="14"/>
-                <w:szCs w:val="14"/>
-              </w:rPr>
-            </w:pPr>
-            <w:r>
-              <w:rPr>
-                <w:rFonts w:eastAsia="Calibri" w:cs="Times New Roman" w:ascii="Times New Roman" w:hAnsi="Times New Roman"/>
-                <w:b/>
-                <w:bCs/>
-                <w:kern w:val="2"/>
+              <w:widowControl w:val="false"/>
+              <w:suppressAutoHyphens w:val="true"/>
+              <w:spacing w:lineRule="auto" w:line="240" w:before="100" w:after="0"/>
+              <w:jc w:val="left"/>
+              <w:rPr>
+                <w:rFonts w:ascii="Times New Roman" w:hAnsi="Times New Roman" w:cs="Times New Roman"/>
+                <w:b/>
+                <w:b/>
+                <w:bCs/>
+                <w:sz w:val="14"/>
+                <w:szCs w:val="14"/>
+              </w:rPr>
+            </w:pPr>
+            <w:r>
+              <w:rPr>
+                <w:rFonts w:cs="Times New Roman" w:ascii="Times New Roman" w:hAnsi="Times New Roman"/>
+                <w:b/>
+                <w:bCs/>
                 <w:sz w:val="22"/>
-                <w:szCs w:val="22"/>
-                <w:lang w:val="en-ID" w:eastAsia="en-US" w:bidi="ar-SA"/>
+                <w:szCs w:val="14"/>
               </w:rPr>
             </w:r>
           </w:p>
@@ -3786,6 +3531,7 @@
     <w:qFormat/>
     <w:pPr>
       <w:widowControl/>
+      <w:suppressAutoHyphens w:val="true"/>
       <w:bidi w:val="0"/>
       <w:spacing w:lineRule="auto" w:line="259" w:before="0" w:after="160"/>
       <w:jc w:val="left"/>
@@ -3825,6 +3571,13 @@
     <w:qFormat/>
     <w:rsid w:val="00e033cf"/>
     <w:rPr/>
+  </w:style>
+  <w:style w:type="character" w:styleId="Example">
+    <w:name w:val="Example"/>
+    <w:qFormat/>
+    <w:rPr>
+      <w:rFonts w:ascii="Liberation Mono" w:hAnsi="Liberation Mono" w:eastAsia="Liberation Mono" w:cs="Liberation Mono"/>
+    </w:rPr>
   </w:style>
   <w:style w:type="paragraph" w:styleId="Heading">
     <w:name w:val="Heading"/>
@@ -3925,6 +3678,19 @@
       <w:spacing w:lineRule="auto" w:line="240" w:before="0" w:after="0"/>
     </w:pPr>
     <w:rPr/>
+  </w:style>
+  <w:style w:type="paragraph" w:styleId="PreformattedText">
+    <w:name w:val="Preformatted Text"/>
+    <w:basedOn w:val="Normal"/>
+    <w:qFormat/>
+    <w:pPr>
+      <w:spacing w:before="0" w:after="0"/>
+    </w:pPr>
+    <w:rPr>
+      <w:rFonts w:ascii="Liberation Mono" w:hAnsi="Liberation Mono" w:eastAsia="Liberation Mono" w:cs="Liberation Mono"/>
+      <w:sz w:val="20"/>
+      <w:szCs w:val="20"/>
+    </w:rPr>
   </w:style>
   <w:style w:type="numbering" w:styleId="NoList" w:default="1">
     <w:name w:val="No List"/>

</xml_diff>